<commit_message>
Adjust docx margin size to be close to HTML version
</commit_message>
<xml_diff>
--- a/inst/template.docx
+++ b/inst/template.docx
@@ -4,9 +4,7 @@
   <w:body>
     <w:p>
       <w:pPr>
-        <w:rPr>
-          <w:b/>
-        </w:rPr>
+        <w:pStyle w:val="zero"/>
       </w:pPr>
       <w:r>
         <w:rPr>
@@ -221,7 +219,7 @@
                             <w:pPr>
                               <w:pStyle w:val="sidedate"/>
                             </w:pPr>
-                            <w:bookmarkStart w:id="2" w:name="date"/>
+                            <w:bookmarkStart w:id="1" w:name="date"/>
                             <w:r>
                               <w:t>DATE</w:t>
                             </w:r>
@@ -230,13 +228,13 @@
                             <w:pPr>
                               <w:pStyle w:val="sidedate"/>
                             </w:pPr>
-                            <w:bookmarkStart w:id="3" w:name="contact"/>
-                            <w:bookmarkEnd w:id="2"/>
+                            <w:bookmarkStart w:id="2" w:name="contact"/>
+                            <w:bookmarkEnd w:id="1"/>
                             <w:r>
                               <w:t>CONTACT</w:t>
                             </w:r>
                           </w:p>
-                          <w:bookmarkEnd w:id="3"/>
+                          <w:bookmarkEnd w:id="2"/>
                         </w:txbxContent>
                       </wps:txbx>
                       <wps:bodyPr rot="0" spcFirstLastPara="0" vertOverflow="overflow" horzOverflow="overflow" vert="horz" wrap="square" lIns="182880" tIns="0" rIns="0" bIns="0" numCol="1" spcCol="0" rtlCol="0" fromWordArt="0" anchor="t" anchorCtr="0" forceAA="0" compatLnSpc="1">
@@ -348,12 +346,12 @@
                       <wps:txbx>
                         <w:txbxContent>
                           <w:p>
-                            <w:bookmarkStart w:id="6" w:name="footer"/>
+                            <w:bookmarkStart w:id="3" w:name="footer"/>
                             <w:r>
                               <w:t>FOOTER</w:t>
                             </w:r>
                           </w:p>
-                          <w:bookmarkEnd w:id="6"/>
+                          <w:bookmarkEnd w:id="3"/>
                         </w:txbxContent>
                       </wps:txbx>
                       <wps:bodyPr rot="0" spcFirstLastPara="0" vertOverflow="overflow" horzOverflow="overflow" vert="horz" wrap="square" lIns="0" tIns="0" rIns="0" bIns="0" numCol="1" spcCol="0" rtlCol="0" fromWordArt="0" anchor="t" anchorCtr="0" forceAA="0" compatLnSpc="1">
@@ -396,10 +394,10 @@
         </mc:AlternateContent>
       </w:r>
       <w:r>
-        <w:t xml:space="preserve">      </w:t>
+        <w:t xml:space="preserve">    </w:t>
       </w:r>
-      <w:bookmarkStart w:id="8" w:name="_GoBack"/>
-      <w:bookmarkEnd w:id="8"/>
+      <w:bookmarkStart w:id="4" w:name="_GoBack"/>
+      <w:bookmarkEnd w:id="4"/>
     </w:p>
     <w:sectPr>
       <w:headerReference w:type="default" r:id="rId9"/>
@@ -474,8 +472,8 @@
     <w:pPr>
       <w:pStyle w:val="Header"/>
       <w:rPr>
-        <w:sz w:val="16"/>
-        <w:szCs w:val="16"/>
+        <w:sz w:val="8"/>
+        <w:szCs w:val="8"/>
       </w:rPr>
     </w:pPr>
   </w:p>
@@ -483,26 +481,8 @@
     <w:pPr>
       <w:pStyle w:val="Header"/>
       <w:rPr>
-        <w:sz w:val="16"/>
-        <w:szCs w:val="16"/>
-      </w:rPr>
-    </w:pPr>
-  </w:p>
-  <w:p>
-    <w:pPr>
-      <w:pStyle w:val="Header"/>
-      <w:rPr>
-        <w:sz w:val="16"/>
-        <w:szCs w:val="16"/>
-      </w:rPr>
-    </w:pPr>
-  </w:p>
-  <w:p>
-    <w:pPr>
-      <w:pStyle w:val="Header"/>
-      <w:rPr>
-        <w:sz w:val="16"/>
-        <w:szCs w:val="16"/>
+        <w:sz w:val="8"/>
+        <w:szCs w:val="8"/>
       </w:rPr>
     </w:pPr>
   </w:p>
@@ -3432,7 +3412,7 @@
 </file>
 
 <file path=customXml/itemProps1.xml><?xml version="1.0" encoding="utf-8"?>
-<ds:datastoreItem xmlns:ds="http://schemas.openxmlformats.org/officeDocument/2006/customXml" ds:itemID="{985E5A3F-E044-544C-9C5E-CAB4BC0358FA}">
+<ds:datastoreItem xmlns:ds="http://schemas.openxmlformats.org/officeDocument/2006/customXml" ds:itemID="{5248002D-6CE2-1046-9AC5-65FF455BA404}">
   <ds:schemaRefs>
     <ds:schemaRef ds:uri="http://schemas.openxmlformats.org/officeDocument/2006/bibliography"/>
   </ds:schemaRefs>

</xml_diff>

<commit_message>
Changes background images to non-transparent
</commit_message>
<xml_diff>
--- a/inst/template.docx
+++ b/inst/template.docx
@@ -2,6 +2,8 @@
 <file path=word/document.xml><?xml version="1.0" encoding="utf-8"?>
 <w:document xmlns:wpc="http://schemas.microsoft.com/office/word/2010/wordprocessingCanvas" xmlns:mo="http://schemas.microsoft.com/office/mac/office/2008/main" xmlns:mc="http://schemas.openxmlformats.org/markup-compatibility/2006" xmlns:mv="urn:schemas-microsoft-com:mac:vml" xmlns:o="urn:schemas-microsoft-com:office:office" xmlns:r="http://schemas.openxmlformats.org/officeDocument/2006/relationships" xmlns:m="http://schemas.openxmlformats.org/officeDocument/2006/math" xmlns:v="urn:schemas-microsoft-com:vml" xmlns:wp14="http://schemas.microsoft.com/office/word/2010/wordprocessingDrawing" xmlns:wp="http://schemas.openxmlformats.org/drawingml/2006/wordprocessingDrawing" xmlns:w10="urn:schemas-microsoft-com:office:word" xmlns:w="http://schemas.openxmlformats.org/wordprocessingml/2006/main" xmlns:w14="http://schemas.microsoft.com/office/word/2010/wordml" xmlns:wpg="http://schemas.microsoft.com/office/word/2010/wordprocessingGroup" xmlns:wpi="http://schemas.microsoft.com/office/word/2010/wordprocessingInk" xmlns:wne="http://schemas.microsoft.com/office/word/2006/wordml" xmlns:wps="http://schemas.microsoft.com/office/word/2010/wordprocessingShape" mc:Ignorable="w14 wp14">
   <w:body>
+    <w:bookmarkStart w:id="0" w:name="_GoBack"/>
+    <w:bookmarkEnd w:id="0"/>
     <w:p>
       <w:pPr>
         <w:pStyle w:val="zero"/>
@@ -93,7 +95,7 @@
                                 <w:b/>
                               </w:rPr>
                             </w:pPr>
-                            <w:bookmarkStart w:id="0" w:name="logo"/>
+                            <w:bookmarkStart w:id="1" w:name="logo"/>
                             <w:r>
                               <w:rPr>
                                 <w:b/>
@@ -101,7 +103,7 @@
                               <w:t>LOGO</w:t>
                             </w:r>
                           </w:p>
-                          <w:bookmarkEnd w:id="0"/>
+                          <w:bookmarkEnd w:id="1"/>
                         </w:txbxContent>
                       </wps:txbx>
                       <wps:bodyPr rot="0" spcFirstLastPara="0" vertOverflow="overflow" horzOverflow="overflow" vert="horz" wrap="square" lIns="0" tIns="0" rIns="0" bIns="0" numCol="1" spcCol="0" rtlCol="0" fromWordArt="0" anchor="t" anchorCtr="0" forceAA="0" compatLnSpc="1">
@@ -219,7 +221,7 @@
                             <w:pPr>
                               <w:pStyle w:val="sidedate"/>
                             </w:pPr>
-                            <w:bookmarkStart w:id="1" w:name="date"/>
+                            <w:bookmarkStart w:id="2" w:name="date"/>
                             <w:r>
                               <w:t>DATE</w:t>
                             </w:r>
@@ -228,13 +230,13 @@
                             <w:pPr>
                               <w:pStyle w:val="sidedate"/>
                             </w:pPr>
-                            <w:bookmarkStart w:id="2" w:name="contact"/>
-                            <w:bookmarkEnd w:id="1"/>
+                            <w:bookmarkStart w:id="3" w:name="contact"/>
+                            <w:bookmarkEnd w:id="2"/>
                             <w:r>
                               <w:t>CONTACT</w:t>
                             </w:r>
                           </w:p>
-                          <w:bookmarkEnd w:id="2"/>
+                          <w:bookmarkEnd w:id="3"/>
                         </w:txbxContent>
                       </wps:txbx>
                       <wps:bodyPr rot="0" spcFirstLastPara="0" vertOverflow="overflow" horzOverflow="overflow" vert="horz" wrap="square" lIns="182880" tIns="0" rIns="0" bIns="0" numCol="1" spcCol="0" rtlCol="0" fromWordArt="0" anchor="t" anchorCtr="0" forceAA="0" compatLnSpc="1">
@@ -346,12 +348,12 @@
                       <wps:txbx>
                         <w:txbxContent>
                           <w:p>
-                            <w:bookmarkStart w:id="3" w:name="footer"/>
+                            <w:bookmarkStart w:id="4" w:name="footer"/>
                             <w:r>
                               <w:t>FOOTER</w:t>
                             </w:r>
                           </w:p>
-                          <w:bookmarkEnd w:id="3"/>
+                          <w:bookmarkEnd w:id="4"/>
                         </w:txbxContent>
                       </wps:txbx>
                       <wps:bodyPr rot="0" spcFirstLastPara="0" vertOverflow="overflow" horzOverflow="overflow" vert="horz" wrap="square" lIns="0" tIns="0" rIns="0" bIns="0" numCol="1" spcCol="0" rtlCol="0" fromWordArt="0" anchor="t" anchorCtr="0" forceAA="0" compatLnSpc="1">
@@ -396,8 +398,6 @@
       <w:r>
         <w:t xml:space="preserve">    </w:t>
       </w:r>
-      <w:bookmarkStart w:id="4" w:name="_GoBack"/>
-      <w:bookmarkEnd w:id="4"/>
     </w:p>
     <w:sectPr>
       <w:headerReference w:type="default" r:id="rId9"/>
@@ -406,6 +406,7 @@
       <w:pgMar w:top="288" w:right="562" w:bottom="0" w:left="2837" w:header="0" w:footer="0" w:gutter="0"/>
       <w:cols w:space="720"/>
       <w:titlePg/>
+      <w:printerSettings r:id="rId11"/>
     </w:sectPr>
   </w:body>
 </w:document>
@@ -3412,7 +3413,7 @@
 </file>
 
 <file path=customXml/itemProps1.xml><?xml version="1.0" encoding="utf-8"?>
-<ds:datastoreItem xmlns:ds="http://schemas.openxmlformats.org/officeDocument/2006/customXml" ds:itemID="{5248002D-6CE2-1046-9AC5-65FF455BA404}">
+<ds:datastoreItem xmlns:ds="http://schemas.openxmlformats.org/officeDocument/2006/customXml" ds:itemID="{50C83E31-B944-3249-950A-1586AA3FBD34}">
   <ds:schemaRefs>
     <ds:schemaRef ds:uri="http://schemas.openxmlformats.org/officeDocument/2006/bibliography"/>
   </ds:schemaRefs>

</xml_diff>

<commit_message>
Switch to footnote reference style
</commit_message>
<xml_diff>
--- a/inst/template.docx
+++ b/inst/template.docx
@@ -1,13 +1,13 @@
 
 <file path=word/document.xml><?xml version="1.0" encoding="utf-8"?>
-<w:document xmlns:wpc="http://schemas.microsoft.com/office/word/2010/wordprocessingCanvas" xmlns:mo="http://schemas.microsoft.com/office/mac/office/2008/main" xmlns:mc="http://schemas.openxmlformats.org/markup-compatibility/2006" xmlns:mv="urn:schemas-microsoft-com:mac:vml" xmlns:o="urn:schemas-microsoft-com:office:office" xmlns:r="http://schemas.openxmlformats.org/officeDocument/2006/relationships" xmlns:m="http://schemas.openxmlformats.org/officeDocument/2006/math" xmlns:v="urn:schemas-microsoft-com:vml" xmlns:wp14="http://schemas.microsoft.com/office/word/2010/wordprocessingDrawing" xmlns:wp="http://schemas.openxmlformats.org/drawingml/2006/wordprocessingDrawing" xmlns:w10="urn:schemas-microsoft-com:office:word" xmlns:w="http://schemas.openxmlformats.org/wordprocessingml/2006/main" xmlns:w14="http://schemas.microsoft.com/office/word/2010/wordml" xmlns:wpg="http://schemas.microsoft.com/office/word/2010/wordprocessingGroup" xmlns:wpi="http://schemas.microsoft.com/office/word/2010/wordprocessingInk" xmlns:wne="http://schemas.microsoft.com/office/word/2006/wordml" xmlns:wps="http://schemas.microsoft.com/office/word/2010/wordprocessingShape" mc:Ignorable="w14 wp14">
+<w:document xmlns:wpc="http://schemas.microsoft.com/office/word/2010/wordprocessingCanvas" xmlns:mo="http://schemas.microsoft.com/office/mac/office/2008/main" xmlns:mc="http://schemas.openxmlformats.org/markup-compatibility/2006" xmlns:mv="urn:schemas-microsoft-com:mac:vml" xmlns:o="urn:schemas-microsoft-com:office:office" xmlns:r="http://schemas.openxmlformats.org/officeDocument/2006/relationships" xmlns:m="http://schemas.openxmlformats.org/officeDocument/2006/math" xmlns:v="urn:schemas-microsoft-com:vml" xmlns:wp14="http://schemas.microsoft.com/office/word/2010/wordprocessingDrawing" xmlns:wp="http://schemas.openxmlformats.org/drawingml/2006/wordprocessingDrawing" xmlns:w10="urn:schemas-microsoft-com:office:word" xmlns:w="http://schemas.openxmlformats.org/wordprocessingml/2006/main" xmlns:w14="http://schemas.microsoft.com/office/word/2010/wordml" xmlns:w15="http://schemas.microsoft.com/office/word/2012/wordml" xmlns:wpg="http://schemas.microsoft.com/office/word/2010/wordprocessingGroup" xmlns:wpi="http://schemas.microsoft.com/office/word/2010/wordprocessingInk" xmlns:wne="http://schemas.microsoft.com/office/word/2006/wordml" xmlns:wps="http://schemas.microsoft.com/office/word/2010/wordprocessingShape" mc:Ignorable="w14 w15 wp14">
   <w:body>
-    <w:bookmarkStart w:id="0" w:name="_GoBack"/>
-    <w:bookmarkEnd w:id="0"/>
     <w:p>
       <w:pPr>
-        <w:pStyle w:val="zero"/>
-      </w:pPr>
+        <w:pStyle w:val="TOC7"/>
+      </w:pPr>
+      <w:bookmarkStart w:id="0" w:name="_GoBack"/>
+      <w:bookmarkEnd w:id="0"/>
       <w:r>
         <w:rPr>
           <w:noProof/>
@@ -126,11 +126,11 @@
           </mc:Choice>
           <mc:Fallback>
             <w:pict>
-              <v:shapetype id="_x0000_t202" coordsize="21600,21600" o:spt="202" path="m0,0l0,21600,21600,21600,21600,0xe">
+              <v:shapetype w14:anchorId="1AAB2D7F" id="_x0000_t202" coordsize="21600,21600" o:spt="202" path="m0,0l0,21600,21600,21600,21600,0xe">
                 <v:stroke joinstyle="miter"/>
                 <v:path gradientshapeok="t" o:connecttype="rect"/>
               </v:shapetype>
-              <v:shape id="Text Box 2" o:spid="_x0000_s1026" type="#_x0000_t202" style="position:absolute;margin-left:0;margin-top:0;width:127.55pt;height:434.15pt;z-index:251664384;visibility:visible;mso-wrap-style:square;mso-width-percent:0;mso-height-percent:0;mso-left-percent:0;mso-top-percent:0;mso-wrap-distance-left:9pt;mso-wrap-distance-top:0;mso-wrap-distance-right:9pt;mso-wrap-distance-bottom:0;mso-position-horizontal-relative:page;mso-position-vertical-relative:page;mso-width-percent:0;mso-height-percent:0;mso-left-percent:0;mso-top-percent:0;mso-width-relative:margin;mso-height-relative:margin;v-text-anchor:top" o:gfxdata="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" filled="f" stroked="f">
+              <v:shape id="Text_x0020_Box_x0020_2" o:spid="_x0000_s1026" type="#_x0000_t202" style="position:absolute;left:0;text-align:left;margin-left:0;margin-top:0;width:127.55pt;height:434.15pt;z-index:251664384;visibility:visible;mso-wrap-style:square;mso-width-percent:0;mso-height-percent:0;mso-left-percent:0;mso-top-percent:0;mso-wrap-distance-left:9pt;mso-wrap-distance-top:0;mso-wrap-distance-right:9pt;mso-wrap-distance-bottom:0;mso-position-horizontal-relative:page;mso-position-vertical-relative:page;mso-width-percent:0;mso-height-percent:0;mso-left-percent:0;mso-top-percent:0;mso-width-relative:margin;mso-height-relative:margin;v-text-anchor:top" o:gfxdata="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" filled="f" stroked="f">
                 <v:textbox inset="0,0,0,0">
                   <w:txbxContent>
                     <w:p>
@@ -140,7 +140,7 @@
                           <w:b/>
                         </w:rPr>
                       </w:pPr>
-                      <w:bookmarkStart w:id="1" w:name="logo"/>
+                      <w:bookmarkStart w:id="2" w:name="logo"/>
                       <w:r>
                         <w:rPr>
                           <w:b/>
@@ -148,7 +148,7 @@
                         <w:t>LOGO</w:t>
                       </w:r>
                     </w:p>
-                    <w:bookmarkEnd w:id="1"/>
+                    <w:bookmarkEnd w:id="2"/>
                   </w:txbxContent>
                 </v:textbox>
                 <w10:wrap anchorx="page" anchory="page"/>
@@ -221,7 +221,7 @@
                             <w:pPr>
                               <w:pStyle w:val="sidedate"/>
                             </w:pPr>
-                            <w:bookmarkStart w:id="2" w:name="date"/>
+                            <w:bookmarkStart w:id="3" w:name="date"/>
                             <w:r>
                               <w:t>DATE</w:t>
                             </w:r>
@@ -230,13 +230,13 @@
                             <w:pPr>
                               <w:pStyle w:val="sidedate"/>
                             </w:pPr>
-                            <w:bookmarkStart w:id="3" w:name="contact"/>
-                            <w:bookmarkEnd w:id="2"/>
+                            <w:bookmarkStart w:id="4" w:name="contact"/>
+                            <w:bookmarkEnd w:id="3"/>
                             <w:r>
                               <w:t>CONTACT</w:t>
                             </w:r>
                           </w:p>
-                          <w:bookmarkEnd w:id="3"/>
+                          <w:bookmarkEnd w:id="4"/>
                         </w:txbxContent>
                       </wps:txbx>
                       <wps:bodyPr rot="0" spcFirstLastPara="0" vertOverflow="overflow" horzOverflow="overflow" vert="horz" wrap="square" lIns="182880" tIns="0" rIns="0" bIns="0" numCol="1" spcCol="0" rtlCol="0" fromWordArt="0" anchor="t" anchorCtr="0" forceAA="0" compatLnSpc="1">
@@ -256,14 +256,14 @@
           </mc:Choice>
           <mc:Fallback>
             <w:pict>
-              <v:shape id="Text Box 3" o:spid="_x0000_s1027" type="#_x0000_t202" style="position:absolute;margin-left:-141.8pt;margin-top:434.15pt;width:128.15pt;height:201.6pt;z-index:251662336;visibility:visible;mso-wrap-style:square;mso-width-percent:0;mso-wrap-distance-left:9pt;mso-wrap-distance-top:0;mso-wrap-distance-right:9pt;mso-wrap-distance-bottom:0;mso-position-horizontal:absolute;mso-position-horizontal-relative:text;mso-position-vertical:absolute;mso-position-vertical-relative:page;mso-width-percent:0;mso-width-relative:margin;v-text-anchor:top" o:gfxdata="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" filled="f" stroked="f">
+              <v:shape w14:anchorId="11D4C4F0" id="Text_x0020_Box_x0020_3" o:spid="_x0000_s1027" type="#_x0000_t202" style="position:absolute;left:0;text-align:left;margin-left:-141.85pt;margin-top:434.15pt;width:128.15pt;height:201.6pt;z-index:251662336;visibility:visible;mso-wrap-style:square;mso-width-percent:0;mso-wrap-distance-left:9pt;mso-wrap-distance-top:0;mso-wrap-distance-right:9pt;mso-wrap-distance-bottom:0;mso-position-horizontal:absolute;mso-position-horizontal-relative:text;mso-position-vertical:absolute;mso-position-vertical-relative:page;mso-width-percent:0;mso-width-relative:margin;v-text-anchor:top" o:gfxdata="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" filled="f" stroked="f">
                 <v:textbox inset="14.4pt,0,0,0">
                   <w:txbxContent>
                     <w:p>
                       <w:pPr>
                         <w:pStyle w:val="sidedate"/>
                       </w:pPr>
-                      <w:bookmarkStart w:id="4" w:name="date"/>
+                      <w:bookmarkStart w:id="5" w:name="date"/>
                       <w:r>
                         <w:t>DATE</w:t>
                       </w:r>
@@ -272,13 +272,13 @@
                       <w:pPr>
                         <w:pStyle w:val="sidedate"/>
                       </w:pPr>
-                      <w:bookmarkStart w:id="5" w:name="contact"/>
-                      <w:bookmarkEnd w:id="4"/>
+                      <w:bookmarkStart w:id="6" w:name="contact"/>
+                      <w:bookmarkEnd w:id="5"/>
                       <w:r>
                         <w:t>CONTACT</w:t>
                       </w:r>
                     </w:p>
-                    <w:bookmarkEnd w:id="5"/>
+                    <w:bookmarkEnd w:id="6"/>
                   </w:txbxContent>
                 </v:textbox>
                 <w10:wrap type="square" anchory="page"/>
@@ -348,12 +348,12 @@
                       <wps:txbx>
                         <w:txbxContent>
                           <w:p>
-                            <w:bookmarkStart w:id="4" w:name="footer"/>
+                            <w:bookmarkStart w:id="7" w:name="footer"/>
                             <w:r>
                               <w:t>FOOTER</w:t>
                             </w:r>
                           </w:p>
-                          <w:bookmarkEnd w:id="4"/>
+                          <w:bookmarkEnd w:id="7"/>
                         </w:txbxContent>
                       </wps:txbx>
                       <wps:bodyPr rot="0" spcFirstLastPara="0" vertOverflow="overflow" horzOverflow="overflow" vert="horz" wrap="square" lIns="0" tIns="0" rIns="0" bIns="0" numCol="1" spcCol="0" rtlCol="0" fromWordArt="0" anchor="t" anchorCtr="0" forceAA="0" compatLnSpc="1">
@@ -376,16 +376,16 @@
           </mc:Choice>
           <mc:Fallback>
             <w:pict>
-              <v:shape id="Text Box 1" o:spid="_x0000_s1028" type="#_x0000_t202" style="position:absolute;margin-left:-141.8pt;margin-top:721.45pt;width:612pt;height:70.55pt;z-index:-251655168;visibility:visible;mso-wrap-style:square;mso-width-percent:0;mso-height-percent:0;mso-wrap-distance-left:9pt;mso-wrap-distance-top:0;mso-wrap-distance-right:9pt;mso-wrap-distance-bottom:0;mso-position-horizontal:absolute;mso-position-horizontal-relative:text;mso-position-vertical:absolute;mso-position-vertical-relative:page;mso-width-percent:0;mso-height-percent:0;mso-width-relative:margin;mso-height-relative:margin;v-text-anchor:top" o:gfxdata="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" filled="f" stroked="f">
+              <v:shape w14:anchorId="512C40D1" id="Text_x0020_Box_x0020_1" o:spid="_x0000_s1028" type="#_x0000_t202" style="position:absolute;left:0;text-align:left;margin-left:-141.85pt;margin-top:721.45pt;width:612pt;height:70.55pt;z-index:-251655168;visibility:visible;mso-wrap-style:square;mso-width-percent:0;mso-height-percent:0;mso-wrap-distance-left:9pt;mso-wrap-distance-top:0;mso-wrap-distance-right:9pt;mso-wrap-distance-bottom:0;mso-position-horizontal:absolute;mso-position-horizontal-relative:text;mso-position-vertical:absolute;mso-position-vertical-relative:page;mso-width-percent:0;mso-height-percent:0;mso-width-relative:margin;mso-height-relative:margin;v-text-anchor:top" o:gfxdata="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" filled="f" stroked="f">
                 <v:textbox inset="0,0,0,0">
                   <w:txbxContent>
                     <w:p>
-                      <w:bookmarkStart w:id="7" w:name="footer"/>
+                      <w:bookmarkStart w:id="8" w:name="footer"/>
                       <w:r>
                         <w:t>FOOTER</w:t>
                       </w:r>
                     </w:p>
-                    <w:bookmarkEnd w:id="7"/>
+                    <w:bookmarkEnd w:id="8"/>
                   </w:txbxContent>
                 </v:textbox>
                 <w10:wrap type="topAndBottom" anchory="page"/>
@@ -400,20 +400,20 @@
       </w:r>
     </w:p>
     <w:sectPr>
-      <w:headerReference w:type="default" r:id="rId9"/>
-      <w:footerReference w:type="default" r:id="rId10"/>
+      <w:headerReference w:type="default" r:id="rId8"/>
+      <w:footerReference w:type="default" r:id="rId9"/>
       <w:pgSz w:w="12240" w:h="15840"/>
-      <w:pgMar w:top="288" w:right="562" w:bottom="0" w:left="2837" w:header="0" w:footer="0" w:gutter="0"/>
+      <w:pgMar w:top="288" w:right="562" w:bottom="1296" w:left="2837" w:header="0" w:footer="0" w:gutter="0"/>
       <w:cols w:space="720"/>
       <w:titlePg/>
-      <w:printerSettings r:id="rId11"/>
+      <w:docGrid w:linePitch="286"/>
     </w:sectPr>
   </w:body>
 </w:document>
 </file>
 
 <file path=word/endnotes.xml><?xml version="1.0" encoding="utf-8"?>
-<w:endnotes xmlns:wpc="http://schemas.microsoft.com/office/word/2010/wordprocessingCanvas" xmlns:mo="http://schemas.microsoft.com/office/mac/office/2008/main" xmlns:mc="http://schemas.openxmlformats.org/markup-compatibility/2006" xmlns:mv="urn:schemas-microsoft-com:mac:vml" xmlns:o="urn:schemas-microsoft-com:office:office" xmlns:r="http://schemas.openxmlformats.org/officeDocument/2006/relationships" xmlns:m="http://schemas.openxmlformats.org/officeDocument/2006/math" xmlns:v="urn:schemas-microsoft-com:vml" xmlns:wp14="http://schemas.microsoft.com/office/word/2010/wordprocessingDrawing" xmlns:wp="http://schemas.openxmlformats.org/drawingml/2006/wordprocessingDrawing" xmlns:w10="urn:schemas-microsoft-com:office:word" xmlns:w="http://schemas.openxmlformats.org/wordprocessingml/2006/main" xmlns:w14="http://schemas.microsoft.com/office/word/2010/wordml" xmlns:wpg="http://schemas.microsoft.com/office/word/2010/wordprocessingGroup" xmlns:wpi="http://schemas.microsoft.com/office/word/2010/wordprocessingInk" xmlns:wne="http://schemas.microsoft.com/office/word/2006/wordml" xmlns:wps="http://schemas.microsoft.com/office/word/2010/wordprocessingShape" mc:Ignorable="w14 wp14">
+<w:endnotes xmlns:wpc="http://schemas.microsoft.com/office/word/2010/wordprocessingCanvas" xmlns:mo="http://schemas.microsoft.com/office/mac/office/2008/main" xmlns:mc="http://schemas.openxmlformats.org/markup-compatibility/2006" xmlns:mv="urn:schemas-microsoft-com:mac:vml" xmlns:o="urn:schemas-microsoft-com:office:office" xmlns:r="http://schemas.openxmlformats.org/officeDocument/2006/relationships" xmlns:m="http://schemas.openxmlformats.org/officeDocument/2006/math" xmlns:v="urn:schemas-microsoft-com:vml" xmlns:wp14="http://schemas.microsoft.com/office/word/2010/wordprocessingDrawing" xmlns:wp="http://schemas.openxmlformats.org/drawingml/2006/wordprocessingDrawing" xmlns:w10="urn:schemas-microsoft-com:office:word" xmlns:w="http://schemas.openxmlformats.org/wordprocessingml/2006/main" xmlns:w14="http://schemas.microsoft.com/office/word/2010/wordml" xmlns:w15="http://schemas.microsoft.com/office/word/2012/wordml" xmlns:wpg="http://schemas.microsoft.com/office/word/2010/wordprocessingGroup" xmlns:wpi="http://schemas.microsoft.com/office/word/2010/wordprocessingInk" xmlns:wne="http://schemas.microsoft.com/office/word/2006/wordml" xmlns:wps="http://schemas.microsoft.com/office/word/2010/wordprocessingShape" mc:Ignorable="w14 w15 wp14">
   <w:endnote w:type="separator" w:id="-1">
     <w:p>
       <w:pPr>
@@ -438,7 +438,7 @@
 </file>
 
 <file path=word/footer1.xml><?xml version="1.0" encoding="utf-8"?>
-<w:ftr xmlns:wpc="http://schemas.microsoft.com/office/word/2010/wordprocessingCanvas" xmlns:mo="http://schemas.microsoft.com/office/mac/office/2008/main" xmlns:mc="http://schemas.openxmlformats.org/markup-compatibility/2006" xmlns:mv="urn:schemas-microsoft-com:mac:vml" xmlns:o="urn:schemas-microsoft-com:office:office" xmlns:r="http://schemas.openxmlformats.org/officeDocument/2006/relationships" xmlns:m="http://schemas.openxmlformats.org/officeDocument/2006/math" xmlns:v="urn:schemas-microsoft-com:vml" xmlns:wp14="http://schemas.microsoft.com/office/word/2010/wordprocessingDrawing" xmlns:wp="http://schemas.openxmlformats.org/drawingml/2006/wordprocessingDrawing" xmlns:w10="urn:schemas-microsoft-com:office:word" xmlns:w="http://schemas.openxmlformats.org/wordprocessingml/2006/main" xmlns:w14="http://schemas.microsoft.com/office/word/2010/wordml" xmlns:wpg="http://schemas.microsoft.com/office/word/2010/wordprocessingGroup" xmlns:wpi="http://schemas.microsoft.com/office/word/2010/wordprocessingInk" xmlns:wne="http://schemas.microsoft.com/office/word/2006/wordml" xmlns:wps="http://schemas.microsoft.com/office/word/2010/wordprocessingShape" mc:Ignorable="w14 wp14">
+<w:ftr xmlns:wpc="http://schemas.microsoft.com/office/word/2010/wordprocessingCanvas" xmlns:mo="http://schemas.microsoft.com/office/mac/office/2008/main" xmlns:mc="http://schemas.openxmlformats.org/markup-compatibility/2006" xmlns:mv="urn:schemas-microsoft-com:mac:vml" xmlns:o="urn:schemas-microsoft-com:office:office" xmlns:r="http://schemas.openxmlformats.org/officeDocument/2006/relationships" xmlns:m="http://schemas.openxmlformats.org/officeDocument/2006/math" xmlns:v="urn:schemas-microsoft-com:vml" xmlns:wp14="http://schemas.microsoft.com/office/word/2010/wordprocessingDrawing" xmlns:wp="http://schemas.openxmlformats.org/drawingml/2006/wordprocessingDrawing" xmlns:w10="urn:schemas-microsoft-com:office:word" xmlns:w="http://schemas.openxmlformats.org/wordprocessingml/2006/main" xmlns:w14="http://schemas.microsoft.com/office/word/2010/wordml" xmlns:w15="http://schemas.microsoft.com/office/word/2012/wordml" xmlns:wpg="http://schemas.microsoft.com/office/word/2010/wordprocessingGroup" xmlns:wpi="http://schemas.microsoft.com/office/word/2010/wordprocessingInk" xmlns:wne="http://schemas.microsoft.com/office/word/2006/wordml" xmlns:wps="http://schemas.microsoft.com/office/word/2010/wordprocessingShape" mc:Ignorable="w14 w15 wp14">
   <w:p>
     <w:pPr>
       <w:pStyle w:val="Footer"/>
@@ -449,7 +449,7 @@
 </file>
 
 <file path=word/footnotes.xml><?xml version="1.0" encoding="utf-8"?>
-<w:footnotes xmlns:wpc="http://schemas.microsoft.com/office/word/2010/wordprocessingCanvas" xmlns:mo="http://schemas.microsoft.com/office/mac/office/2008/main" xmlns:mc="http://schemas.openxmlformats.org/markup-compatibility/2006" xmlns:mv="urn:schemas-microsoft-com:mac:vml" xmlns:o="urn:schemas-microsoft-com:office:office" xmlns:r="http://schemas.openxmlformats.org/officeDocument/2006/relationships" xmlns:m="http://schemas.openxmlformats.org/officeDocument/2006/math" xmlns:v="urn:schemas-microsoft-com:vml" xmlns:wp14="http://schemas.microsoft.com/office/word/2010/wordprocessingDrawing" xmlns:wp="http://schemas.openxmlformats.org/drawingml/2006/wordprocessingDrawing" xmlns:w10="urn:schemas-microsoft-com:office:word" xmlns:w="http://schemas.openxmlformats.org/wordprocessingml/2006/main" xmlns:w14="http://schemas.microsoft.com/office/word/2010/wordml" xmlns:wpg="http://schemas.microsoft.com/office/word/2010/wordprocessingGroup" xmlns:wpi="http://schemas.microsoft.com/office/word/2010/wordprocessingInk" xmlns:wne="http://schemas.microsoft.com/office/word/2006/wordml" xmlns:wps="http://schemas.microsoft.com/office/word/2010/wordprocessingShape" mc:Ignorable="w14 wp14">
+<w:footnotes xmlns:wpc="http://schemas.microsoft.com/office/word/2010/wordprocessingCanvas" xmlns:mo="http://schemas.microsoft.com/office/mac/office/2008/main" xmlns:mc="http://schemas.openxmlformats.org/markup-compatibility/2006" xmlns:mv="urn:schemas-microsoft-com:mac:vml" xmlns:o="urn:schemas-microsoft-com:office:office" xmlns:r="http://schemas.openxmlformats.org/officeDocument/2006/relationships" xmlns:m="http://schemas.openxmlformats.org/officeDocument/2006/math" xmlns:v="urn:schemas-microsoft-com:vml" xmlns:wp14="http://schemas.microsoft.com/office/word/2010/wordprocessingDrawing" xmlns:wp="http://schemas.openxmlformats.org/drawingml/2006/wordprocessingDrawing" xmlns:w10="urn:schemas-microsoft-com:office:word" xmlns:w="http://schemas.openxmlformats.org/wordprocessingml/2006/main" xmlns:w14="http://schemas.microsoft.com/office/word/2010/wordml" xmlns:w15="http://schemas.microsoft.com/office/word/2012/wordml" xmlns:wpg="http://schemas.microsoft.com/office/word/2010/wordprocessingGroup" xmlns:wpi="http://schemas.microsoft.com/office/word/2010/wordprocessingInk" xmlns:wne="http://schemas.microsoft.com/office/word/2006/wordml" xmlns:wps="http://schemas.microsoft.com/office/word/2010/wordprocessingShape" mc:Ignorable="w14 w15 wp14">
   <w:footnote w:type="separator" w:id="-1">
     <w:p>
       <w:r>
@@ -468,7 +468,7 @@
 </file>
 
 <file path=word/header1.xml><?xml version="1.0" encoding="utf-8"?>
-<w:hdr xmlns:wpc="http://schemas.microsoft.com/office/word/2010/wordprocessingCanvas" xmlns:mo="http://schemas.microsoft.com/office/mac/office/2008/main" xmlns:mc="http://schemas.openxmlformats.org/markup-compatibility/2006" xmlns:mv="urn:schemas-microsoft-com:mac:vml" xmlns:o="urn:schemas-microsoft-com:office:office" xmlns:r="http://schemas.openxmlformats.org/officeDocument/2006/relationships" xmlns:m="http://schemas.openxmlformats.org/officeDocument/2006/math" xmlns:v="urn:schemas-microsoft-com:vml" xmlns:wp14="http://schemas.microsoft.com/office/word/2010/wordprocessingDrawing" xmlns:wp="http://schemas.openxmlformats.org/drawingml/2006/wordprocessingDrawing" xmlns:w10="urn:schemas-microsoft-com:office:word" xmlns:w="http://schemas.openxmlformats.org/wordprocessingml/2006/main" xmlns:w14="http://schemas.microsoft.com/office/word/2010/wordml" xmlns:wpg="http://schemas.microsoft.com/office/word/2010/wordprocessingGroup" xmlns:wpi="http://schemas.microsoft.com/office/word/2010/wordprocessingInk" xmlns:wne="http://schemas.microsoft.com/office/word/2006/wordml" xmlns:wps="http://schemas.microsoft.com/office/word/2010/wordprocessingShape" mc:Ignorable="w14 wp14">
+<w:hdr xmlns:wpc="http://schemas.microsoft.com/office/word/2010/wordprocessingCanvas" xmlns:mo="http://schemas.microsoft.com/office/mac/office/2008/main" xmlns:mc="http://schemas.openxmlformats.org/markup-compatibility/2006" xmlns:mv="urn:schemas-microsoft-com:mac:vml" xmlns:o="urn:schemas-microsoft-com:office:office" xmlns:r="http://schemas.openxmlformats.org/officeDocument/2006/relationships" xmlns:m="http://schemas.openxmlformats.org/officeDocument/2006/math" xmlns:v="urn:schemas-microsoft-com:vml" xmlns:wp14="http://schemas.microsoft.com/office/word/2010/wordprocessingDrawing" xmlns:wp="http://schemas.openxmlformats.org/drawingml/2006/wordprocessingDrawing" xmlns:w10="urn:schemas-microsoft-com:office:word" xmlns:w="http://schemas.openxmlformats.org/wordprocessingml/2006/main" xmlns:w14="http://schemas.microsoft.com/office/word/2010/wordml" xmlns:w15="http://schemas.microsoft.com/office/word/2012/wordml" xmlns:wpg="http://schemas.microsoft.com/office/word/2010/wordprocessingGroup" xmlns:wpi="http://schemas.microsoft.com/office/word/2010/wordprocessingInk" xmlns:wne="http://schemas.microsoft.com/office/word/2006/wordml" xmlns:wps="http://schemas.microsoft.com/office/word/2010/wordprocessingShape" mc:Ignorable="w14 w15 wp14">
   <w:p>
     <w:pPr>
       <w:pStyle w:val="Header"/>
@@ -491,7 +491,7 @@
 </file>
 
 <file path=word/numbering.xml><?xml version="1.0" encoding="utf-8"?>
-<w:numbering xmlns:wpc="http://schemas.microsoft.com/office/word/2010/wordprocessingCanvas" xmlns:mo="http://schemas.microsoft.com/office/mac/office/2008/main" xmlns:mc="http://schemas.openxmlformats.org/markup-compatibility/2006" xmlns:mv="urn:schemas-microsoft-com:mac:vml" xmlns:o="urn:schemas-microsoft-com:office:office" xmlns:r="http://schemas.openxmlformats.org/officeDocument/2006/relationships" xmlns:m="http://schemas.openxmlformats.org/officeDocument/2006/math" xmlns:v="urn:schemas-microsoft-com:vml" xmlns:wp14="http://schemas.microsoft.com/office/word/2010/wordprocessingDrawing" xmlns:wp="http://schemas.openxmlformats.org/drawingml/2006/wordprocessingDrawing" xmlns:w10="urn:schemas-microsoft-com:office:word" xmlns:w="http://schemas.openxmlformats.org/wordprocessingml/2006/main" xmlns:w14="http://schemas.microsoft.com/office/word/2010/wordml" xmlns:wpg="http://schemas.microsoft.com/office/word/2010/wordprocessingGroup" xmlns:wpi="http://schemas.microsoft.com/office/word/2010/wordprocessingInk" xmlns:wne="http://schemas.microsoft.com/office/word/2006/wordml" xmlns:wps="http://schemas.microsoft.com/office/word/2010/wordprocessingShape" mc:Ignorable="w14 wp14">
+<w:numbering xmlns:wpc="http://schemas.microsoft.com/office/word/2010/wordprocessingCanvas" xmlns:mo="http://schemas.microsoft.com/office/mac/office/2008/main" xmlns:mc="http://schemas.openxmlformats.org/markup-compatibility/2006" xmlns:mv="urn:schemas-microsoft-com:mac:vml" xmlns:o="urn:schemas-microsoft-com:office:office" xmlns:r="http://schemas.openxmlformats.org/officeDocument/2006/relationships" xmlns:m="http://schemas.openxmlformats.org/officeDocument/2006/math" xmlns:v="urn:schemas-microsoft-com:vml" xmlns:wp14="http://schemas.microsoft.com/office/word/2010/wordprocessingDrawing" xmlns:wp="http://schemas.openxmlformats.org/drawingml/2006/wordprocessingDrawing" xmlns:w10="urn:schemas-microsoft-com:office:word" xmlns:w="http://schemas.openxmlformats.org/wordprocessingml/2006/main" xmlns:w14="http://schemas.microsoft.com/office/word/2010/wordml" xmlns:w15="http://schemas.microsoft.com/office/word/2012/wordml" xmlns:wpg="http://schemas.microsoft.com/office/word/2010/wordprocessingGroup" xmlns:wpi="http://schemas.microsoft.com/office/word/2010/wordprocessingInk" xmlns:wne="http://schemas.microsoft.com/office/word/2006/wordml" xmlns:wps="http://schemas.microsoft.com/office/word/2010/wordprocessingShape" mc:Ignorable="w14 w15 wp14">
   <w:abstractNum w:abstractNumId="0">
     <w:nsid w:val="9B25200B"/>
     <w:multiLevelType w:val="multilevel"/>
@@ -679,7 +679,7 @@
   <w:abstractNum w:abstractNumId="2">
     <w:nsid w:val="FFFFFF1D"/>
     <w:multiLevelType w:val="multilevel"/>
-    <w:tmpl w:val="115AF730"/>
+    <w:tmpl w:val="BF92D1F2"/>
     <w:lvl w:ilvl="0">
       <w:start w:val="1"/>
       <w:numFmt w:val="bullet"/>
@@ -819,7 +819,7 @@
   <w:abstractNum w:abstractNumId="3">
     <w:nsid w:val="FFFFFF7C"/>
     <w:multiLevelType w:val="singleLevel"/>
-    <w:tmpl w:val="83ACE38C"/>
+    <w:tmpl w:val="EC622062"/>
     <w:lvl w:ilvl="0">
       <w:start w:val="1"/>
       <w:numFmt w:val="decimal"/>
@@ -836,7 +836,7 @@
   <w:abstractNum w:abstractNumId="4">
     <w:nsid w:val="FFFFFF7D"/>
     <w:multiLevelType w:val="singleLevel"/>
-    <w:tmpl w:val="EBB05CB2"/>
+    <w:tmpl w:val="A614D958"/>
     <w:lvl w:ilvl="0">
       <w:start w:val="1"/>
       <w:numFmt w:val="decimal"/>
@@ -853,7 +853,7 @@
   <w:abstractNum w:abstractNumId="5">
     <w:nsid w:val="FFFFFF7E"/>
     <w:multiLevelType w:val="singleLevel"/>
-    <w:tmpl w:val="78804D88"/>
+    <w:tmpl w:val="806E7332"/>
     <w:lvl w:ilvl="0">
       <w:start w:val="1"/>
       <w:numFmt w:val="decimal"/>
@@ -870,7 +870,7 @@
   <w:abstractNum w:abstractNumId="6">
     <w:nsid w:val="FFFFFF7F"/>
     <w:multiLevelType w:val="singleLevel"/>
-    <w:tmpl w:val="ECA04E7C"/>
+    <w:tmpl w:val="DC08E018"/>
     <w:lvl w:ilvl="0">
       <w:start w:val="1"/>
       <w:numFmt w:val="decimal"/>
@@ -887,7 +887,7 @@
   <w:abstractNum w:abstractNumId="7">
     <w:nsid w:val="FFFFFF80"/>
     <w:multiLevelType w:val="singleLevel"/>
-    <w:tmpl w:val="7068AC46"/>
+    <w:tmpl w:val="E82C9892"/>
     <w:lvl w:ilvl="0">
       <w:start w:val="1"/>
       <w:numFmt w:val="bullet"/>
@@ -907,7 +907,7 @@
   <w:abstractNum w:abstractNumId="8">
     <w:nsid w:val="FFFFFF81"/>
     <w:multiLevelType w:val="singleLevel"/>
-    <w:tmpl w:val="9AB23B7C"/>
+    <w:tmpl w:val="C318ED3A"/>
     <w:lvl w:ilvl="0">
       <w:start w:val="1"/>
       <w:numFmt w:val="bullet"/>
@@ -927,7 +927,7 @@
   <w:abstractNum w:abstractNumId="9">
     <w:nsid w:val="FFFFFF82"/>
     <w:multiLevelType w:val="singleLevel"/>
-    <w:tmpl w:val="5DF60C00"/>
+    <w:tmpl w:val="8908591E"/>
     <w:lvl w:ilvl="0">
       <w:start w:val="1"/>
       <w:numFmt w:val="bullet"/>
@@ -947,7 +947,7 @@
   <w:abstractNum w:abstractNumId="10">
     <w:nsid w:val="FFFFFF83"/>
     <w:multiLevelType w:val="singleLevel"/>
-    <w:tmpl w:val="924ABE62"/>
+    <w:tmpl w:val="29400818"/>
     <w:lvl w:ilvl="0">
       <w:start w:val="1"/>
       <w:numFmt w:val="bullet"/>
@@ -967,7 +967,7 @@
   <w:abstractNum w:abstractNumId="11">
     <w:nsid w:val="FFFFFF88"/>
     <w:multiLevelType w:val="singleLevel"/>
-    <w:tmpl w:val="90CC5C94"/>
+    <w:tmpl w:val="763EA0BC"/>
     <w:lvl w:ilvl="0">
       <w:start w:val="1"/>
       <w:numFmt w:val="decimal"/>
@@ -984,7 +984,7 @@
   <w:abstractNum w:abstractNumId="12">
     <w:nsid w:val="FFFFFF89"/>
     <w:multiLevelType w:val="singleLevel"/>
-    <w:tmpl w:val="F1D66080"/>
+    <w:tmpl w:val="E32250DE"/>
     <w:lvl w:ilvl="0">
       <w:start w:val="1"/>
       <w:numFmt w:val="bullet"/>
@@ -1421,7 +1421,7 @@
 </file>
 
 <file path=word/styles.xml><?xml version="1.0" encoding="utf-8"?>
-<w:styles xmlns:mc="http://schemas.openxmlformats.org/markup-compatibility/2006" xmlns:r="http://schemas.openxmlformats.org/officeDocument/2006/relationships" xmlns:w="http://schemas.openxmlformats.org/wordprocessingml/2006/main" xmlns:w14="http://schemas.microsoft.com/office/word/2010/wordml" mc:Ignorable="w14">
+<w:styles xmlns:mc="http://schemas.openxmlformats.org/markup-compatibility/2006" xmlns:r="http://schemas.openxmlformats.org/officeDocument/2006/relationships" xmlns:w="http://schemas.openxmlformats.org/wordprocessingml/2006/main" xmlns:w14="http://schemas.microsoft.com/office/word/2010/wordml" xmlns:w15="http://schemas.microsoft.com/office/word/2012/wordml" mc:Ignorable="w14 w15">
   <w:docDefaults>
     <w:rPrDefault>
       <w:rPr>
@@ -1437,11 +1437,352 @@
       </w:pPr>
     </w:pPrDefault>
   </w:docDefaults>
-  <w:latentStyles w:defLockedState="0" w:defUIPriority="0" w:defSemiHidden="0" w:defUnhideWhenUsed="0" w:defQFormat="0" w:count="276">
+  <w:latentStyles w:defLockedState="0" w:defUIPriority="0" w:defSemiHidden="0" w:defUnhideWhenUsed="0" w:defQFormat="0" w:count="380">
     <w:lsdException w:name="heading 1" w:uiPriority="9" w:qFormat="1"/>
-    <w:lsdException w:name="footnote text" w:uiPriority="9" w:qFormat="1"/>
+    <w:lsdException w:name="heading 7" w:semiHidden="1" w:unhideWhenUsed="1"/>
+    <w:lsdException w:name="heading 8" w:semiHidden="1" w:unhideWhenUsed="1"/>
+    <w:lsdException w:name="heading 9" w:semiHidden="1" w:unhideWhenUsed="1"/>
+    <w:lsdException w:name="index 1" w:semiHidden="1" w:unhideWhenUsed="1"/>
+    <w:lsdException w:name="index 2" w:semiHidden="1" w:unhideWhenUsed="1"/>
+    <w:lsdException w:name="index 3" w:semiHidden="1" w:unhideWhenUsed="1"/>
+    <w:lsdException w:name="index 4" w:semiHidden="1" w:unhideWhenUsed="1"/>
+    <w:lsdException w:name="index 5" w:semiHidden="1" w:unhideWhenUsed="1"/>
+    <w:lsdException w:name="index 6" w:semiHidden="1" w:unhideWhenUsed="1"/>
+    <w:lsdException w:name="index 7" w:semiHidden="1" w:unhideWhenUsed="1"/>
+    <w:lsdException w:name="index 8" w:semiHidden="1" w:unhideWhenUsed="1"/>
+    <w:lsdException w:name="index 9" w:semiHidden="1" w:unhideWhenUsed="1"/>
+    <w:lsdException w:name="toc 1" w:semiHidden="1" w:unhideWhenUsed="1"/>
+    <w:lsdException w:name="toc 2" w:semiHidden="1" w:unhideWhenUsed="1"/>
+    <w:lsdException w:name="toc 3" w:semiHidden="1" w:unhideWhenUsed="1"/>
+    <w:lsdException w:name="toc 4" w:semiHidden="1" w:unhideWhenUsed="1"/>
+    <w:lsdException w:name="toc 5" w:semiHidden="1" w:unhideWhenUsed="1"/>
+    <w:lsdException w:name="toc 6" w:semiHidden="1" w:unhideWhenUsed="1"/>
+    <w:lsdException w:name="toc 7" w:semiHidden="1" w:unhideWhenUsed="1"/>
+    <w:lsdException w:name="toc 8" w:semiHidden="1" w:unhideWhenUsed="1"/>
+    <w:lsdException w:name="toc 9" w:semiHidden="1" w:unhideWhenUsed="1"/>
+    <w:lsdException w:name="Normal Indent" w:semiHidden="1" w:unhideWhenUsed="1"/>
+    <w:lsdException w:name="footnote text" w:semiHidden="1" w:uiPriority="9" w:unhideWhenUsed="1" w:qFormat="1"/>
+    <w:lsdException w:name="annotation text" w:semiHidden="1" w:unhideWhenUsed="1"/>
+    <w:lsdException w:name="header" w:semiHidden="1" w:unhideWhenUsed="1"/>
+    <w:lsdException w:name="footer" w:semiHidden="1" w:unhideWhenUsed="1"/>
+    <w:lsdException w:name="index heading" w:semiHidden="1" w:unhideWhenUsed="1"/>
+    <w:lsdException w:name="caption" w:semiHidden="1" w:unhideWhenUsed="1"/>
+    <w:lsdException w:name="table of figures" w:semiHidden="1" w:unhideWhenUsed="1"/>
+    <w:lsdException w:name="envelope address" w:semiHidden="1" w:unhideWhenUsed="1"/>
+    <w:lsdException w:name="envelope return" w:semiHidden="1" w:unhideWhenUsed="1"/>
+    <w:lsdException w:name="footnote reference" w:semiHidden="1" w:unhideWhenUsed="1"/>
+    <w:lsdException w:name="annotation reference" w:semiHidden="1" w:unhideWhenUsed="1"/>
+    <w:lsdException w:name="line number" w:semiHidden="1" w:unhideWhenUsed="1"/>
+    <w:lsdException w:name="page number" w:semiHidden="1" w:unhideWhenUsed="1"/>
+    <w:lsdException w:name="endnote reference" w:semiHidden="1" w:unhideWhenUsed="1"/>
+    <w:lsdException w:name="endnote text" w:semiHidden="1" w:unhideWhenUsed="1"/>
+    <w:lsdException w:name="table of authorities" w:semiHidden="1" w:unhideWhenUsed="1"/>
+    <w:lsdException w:name="macro" w:semiHidden="1" w:unhideWhenUsed="1"/>
+    <w:lsdException w:name="toa heading" w:semiHidden="1" w:unhideWhenUsed="1"/>
+    <w:lsdException w:name="List" w:semiHidden="1" w:unhideWhenUsed="1"/>
+    <w:lsdException w:name="List Bullet" w:semiHidden="1" w:unhideWhenUsed="1"/>
+    <w:lsdException w:name="List 2" w:semiHidden="1" w:unhideWhenUsed="1"/>
+    <w:lsdException w:name="List 3" w:semiHidden="1" w:unhideWhenUsed="1"/>
     <w:lsdException w:name="Title" w:qFormat="1"/>
-    <w:lsdException w:name="Body Text" w:qFormat="1"/>
+    <w:lsdException w:name="Closing" w:semiHidden="1" w:unhideWhenUsed="1"/>
+    <w:lsdException w:name="Signature" w:semiHidden="1" w:unhideWhenUsed="1"/>
+    <w:lsdException w:name="Default Paragraph Font" w:semiHidden="1" w:unhideWhenUsed="1"/>
+    <w:lsdException w:name="Body Text" w:semiHidden="1" w:unhideWhenUsed="1" w:qFormat="1"/>
+    <w:lsdException w:name="Body Text Indent" w:semiHidden="1" w:unhideWhenUsed="1"/>
+    <w:lsdException w:name="List Continue" w:semiHidden="1" w:unhideWhenUsed="1"/>
+    <w:lsdException w:name="List Continue 2" w:semiHidden="1" w:unhideWhenUsed="1"/>
+    <w:lsdException w:name="List Continue 3" w:semiHidden="1" w:unhideWhenUsed="1"/>
+    <w:lsdException w:name="List Continue 4" w:semiHidden="1" w:unhideWhenUsed="1"/>
+    <w:lsdException w:name="List Continue 5" w:semiHidden="1" w:unhideWhenUsed="1"/>
+    <w:lsdException w:name="Message Header" w:semiHidden="1" w:unhideWhenUsed="1"/>
+    <w:lsdException w:name="Salutation" w:semiHidden="1" w:unhideWhenUsed="1"/>
+    <w:lsdException w:name="Date" w:semiHidden="1" w:unhideWhenUsed="1"/>
+    <w:lsdException w:name="Body Text First Indent" w:semiHidden="1" w:unhideWhenUsed="1"/>
+    <w:lsdException w:name="Body Text First Indent 2" w:semiHidden="1" w:unhideWhenUsed="1"/>
+    <w:lsdException w:name="Note Heading" w:semiHidden="1" w:unhideWhenUsed="1"/>
+    <w:lsdException w:name="Body Text 2" w:semiHidden="1" w:unhideWhenUsed="1"/>
+    <w:lsdException w:name="Body Text 3" w:semiHidden="1" w:unhideWhenUsed="1"/>
+    <w:lsdException w:name="Body Text Indent 2" w:semiHidden="1" w:unhideWhenUsed="1"/>
+    <w:lsdException w:name="Document Map" w:semiHidden="1" w:unhideWhenUsed="1"/>
+    <w:lsdException w:name="Plain Text" w:semiHidden="1" w:unhideWhenUsed="1"/>
+    <w:lsdException w:name="E-mail Signature" w:semiHidden="1" w:unhideWhenUsed="1"/>
+    <w:lsdException w:name="HTML Top of Form" w:semiHidden="1" w:unhideWhenUsed="1"/>
+    <w:lsdException w:name="HTML Bottom of Form" w:semiHidden="1" w:unhideWhenUsed="1"/>
+    <w:lsdException w:name="Normal (Web)" w:semiHidden="1" w:unhideWhenUsed="1"/>
+    <w:lsdException w:name="HTML Acronym" w:semiHidden="1" w:unhideWhenUsed="1"/>
+    <w:lsdException w:name="HTML Address" w:semiHidden="1" w:unhideWhenUsed="1"/>
+    <w:lsdException w:name="HTML Cite" w:semiHidden="1" w:unhideWhenUsed="1"/>
+    <w:lsdException w:name="HTML Code" w:semiHidden="1" w:unhideWhenUsed="1"/>
+    <w:lsdException w:name="HTML Definition" w:semiHidden="1" w:unhideWhenUsed="1"/>
+    <w:lsdException w:name="HTML Keyboard" w:semiHidden="1" w:unhideWhenUsed="1"/>
+    <w:lsdException w:name="HTML Preformatted" w:semiHidden="1" w:unhideWhenUsed="1"/>
+    <w:lsdException w:name="HTML Sample" w:semiHidden="1" w:unhideWhenUsed="1"/>
+    <w:lsdException w:name="HTML Typewriter" w:semiHidden="1" w:unhideWhenUsed="1"/>
+    <w:lsdException w:name="HTML Variable" w:semiHidden="1" w:unhideWhenUsed="1"/>
+    <w:lsdException w:name="Normal Table" w:semiHidden="1" w:unhideWhenUsed="1"/>
+    <w:lsdException w:name="annotation subject" w:semiHidden="1" w:unhideWhenUsed="1"/>
+    <w:lsdException w:name="No List" w:semiHidden="1" w:unhideWhenUsed="1"/>
+    <w:lsdException w:name="Outline List 1" w:semiHidden="1" w:unhideWhenUsed="1"/>
+    <w:lsdException w:name="Outline List 2" w:semiHidden="1" w:unhideWhenUsed="1"/>
+    <w:lsdException w:name="Outline List 3" w:semiHidden="1" w:unhideWhenUsed="1"/>
+    <w:lsdException w:name="Table Simple 1" w:semiHidden="1" w:unhideWhenUsed="1"/>
+    <w:lsdException w:name="Table Simple 2" w:semiHidden="1" w:unhideWhenUsed="1"/>
+    <w:lsdException w:name="Table Simple 3" w:semiHidden="1" w:unhideWhenUsed="1"/>
+    <w:lsdException w:name="Table Classic 1" w:semiHidden="1" w:unhideWhenUsed="1"/>
+    <w:lsdException w:name="Table Classic 2" w:semiHidden="1" w:unhideWhenUsed="1"/>
+    <w:lsdException w:name="Table Classic 3" w:semiHidden="1" w:unhideWhenUsed="1"/>
+    <w:lsdException w:name="Table Classic 4" w:semiHidden="1" w:unhideWhenUsed="1"/>
+    <w:lsdException w:name="Table Colorful 1" w:semiHidden="1" w:unhideWhenUsed="1"/>
+    <w:lsdException w:name="Table Colorful 2" w:semiHidden="1" w:unhideWhenUsed="1"/>
+    <w:lsdException w:name="Table Colorful 3" w:semiHidden="1" w:unhideWhenUsed="1"/>
+    <w:lsdException w:name="Table Columns 1" w:semiHidden="1" w:unhideWhenUsed="1"/>
+    <w:lsdException w:name="Table Columns 2" w:semiHidden="1" w:unhideWhenUsed="1"/>
+    <w:lsdException w:name="Table Columns 3" w:semiHidden="1" w:unhideWhenUsed="1"/>
+    <w:lsdException w:name="Table Columns 4" w:semiHidden="1" w:unhideWhenUsed="1"/>
+    <w:lsdException w:name="Table Columns 5" w:semiHidden="1" w:unhideWhenUsed="1"/>
+    <w:lsdException w:name="Table Grid 1" w:semiHidden="1" w:unhideWhenUsed="1"/>
+    <w:lsdException w:name="Table Grid 2" w:semiHidden="1" w:unhideWhenUsed="1"/>
+    <w:lsdException w:name="Table Grid 3" w:semiHidden="1" w:unhideWhenUsed="1"/>
+    <w:lsdException w:name="Table Grid 4" w:semiHidden="1" w:unhideWhenUsed="1"/>
+    <w:lsdException w:name="Table Grid 5" w:semiHidden="1" w:unhideWhenUsed="1"/>
+    <w:lsdException w:name="Table Grid 6" w:semiHidden="1" w:unhideWhenUsed="1"/>
+    <w:lsdException w:name="Table Grid 7" w:semiHidden="1" w:unhideWhenUsed="1"/>
+    <w:lsdException w:name="Table Grid 8" w:semiHidden="1" w:unhideWhenUsed="1"/>
+    <w:lsdException w:name="Table List 1" w:semiHidden="1" w:unhideWhenUsed="1"/>
+    <w:lsdException w:name="Table List 2" w:semiHidden="1" w:unhideWhenUsed="1"/>
+    <w:lsdException w:name="Table List 3" w:semiHidden="1" w:unhideWhenUsed="1"/>
+    <w:lsdException w:name="Table List 4" w:semiHidden="1" w:unhideWhenUsed="1"/>
+    <w:lsdException w:name="Table List 5" w:semiHidden="1" w:unhideWhenUsed="1"/>
+    <w:lsdException w:name="Table List 6" w:semiHidden="1" w:unhideWhenUsed="1"/>
+    <w:lsdException w:name="Table List 7" w:semiHidden="1" w:unhideWhenUsed="1"/>
+    <w:lsdException w:name="Table List 8" w:semiHidden="1" w:unhideWhenUsed="1"/>
+    <w:lsdException w:name="Table 3D effects 1" w:semiHidden="1" w:unhideWhenUsed="1"/>
+    <w:lsdException w:name="Table 3D effects 2" w:semiHidden="1" w:unhideWhenUsed="1"/>
+    <w:lsdException w:name="Table 3D effects 3" w:semiHidden="1" w:unhideWhenUsed="1"/>
+    <w:lsdException w:name="Table Contemporary" w:semiHidden="1" w:unhideWhenUsed="1"/>
+    <w:lsdException w:name="Table Elegant" w:semiHidden="1" w:unhideWhenUsed="1"/>
+    <w:lsdException w:name="Table Professional" w:semiHidden="1" w:unhideWhenUsed="1"/>
+    <w:lsdException w:name="Table Subtle 1" w:semiHidden="1" w:unhideWhenUsed="1"/>
+    <w:lsdException w:name="Table Subtle 2" w:semiHidden="1" w:unhideWhenUsed="1"/>
+    <w:lsdException w:name="Table Web 1" w:semiHidden="1" w:unhideWhenUsed="1"/>
+    <w:lsdException w:name="Table Web 2" w:semiHidden="1" w:unhideWhenUsed="1"/>
+    <w:lsdException w:name="Table Web 3" w:semiHidden="1" w:unhideWhenUsed="1"/>
+    <w:lsdException w:name="Balloon Text" w:semiHidden="1" w:unhideWhenUsed="1"/>
+    <w:lsdException w:name="Table Theme" w:semiHidden="1" w:unhideWhenUsed="1"/>
+    <w:lsdException w:name="Note Level 1" w:semiHidden="1" w:unhideWhenUsed="1"/>
+    <w:lsdException w:name="Note Level 2" w:semiHidden="1" w:unhideWhenUsed="1"/>
+    <w:lsdException w:name="Note Level 3" w:semiHidden="1" w:unhideWhenUsed="1"/>
+    <w:lsdException w:name="Note Level 4" w:semiHidden="1" w:unhideWhenUsed="1"/>
+    <w:lsdException w:name="Note Level 5" w:semiHidden="1" w:unhideWhenUsed="1"/>
+    <w:lsdException w:name="Note Level 6" w:semiHidden="1" w:unhideWhenUsed="1"/>
+    <w:lsdException w:name="Note Level 7" w:semiHidden="1" w:unhideWhenUsed="1"/>
+    <w:lsdException w:name="Note Level 8" w:semiHidden="1" w:unhideWhenUsed="1"/>
+    <w:lsdException w:name="Note Level 9" w:semiHidden="1" w:unhideWhenUsed="1"/>
+    <w:lsdException w:name="Light Shading"/>
+    <w:lsdException w:name="Light List"/>
+    <w:lsdException w:name="Light Grid"/>
+    <w:lsdException w:name="Medium Shading 1"/>
+    <w:lsdException w:name="Medium Shading 2"/>
+    <w:lsdException w:name="Medium List 1"/>
+    <w:lsdException w:name="Medium List 2"/>
+    <w:lsdException w:name="Medium Grid 1"/>
+    <w:lsdException w:name="Medium Grid 2"/>
+    <w:lsdException w:name="Medium Grid 3"/>
+    <w:lsdException w:name="Dark List"/>
+    <w:lsdException w:name="Colorful Shading"/>
+    <w:lsdException w:name="Colorful List"/>
+    <w:lsdException w:name="Colorful Grid"/>
+    <w:lsdException w:name="Light Shading Accent 1"/>
+    <w:lsdException w:name="Light List Accent 1"/>
+    <w:lsdException w:name="Light Grid Accent 1"/>
+    <w:lsdException w:name="Medium Shading 1 Accent 1"/>
+    <w:lsdException w:name="Medium Shading 2 Accent 1"/>
+    <w:lsdException w:name="Medium List 1 Accent 1"/>
+    <w:lsdException w:name="Revision" w:semiHidden="1"/>
+    <w:lsdException w:name="Medium List 2 Accent 1"/>
+    <w:lsdException w:name="Medium Grid 1 Accent 1"/>
+    <w:lsdException w:name="Medium Grid 2 Accent 1"/>
+    <w:lsdException w:name="Medium Grid 3 Accent 1"/>
+    <w:lsdException w:name="Dark List Accent 1"/>
+    <w:lsdException w:name="Colorful Shading Accent 1"/>
+    <w:lsdException w:name="Colorful List Accent 1"/>
+    <w:lsdException w:name="Colorful Grid Accent 1"/>
+    <w:lsdException w:name="Light Shading Accent 2"/>
+    <w:lsdException w:name="Light List Accent 2"/>
+    <w:lsdException w:name="Light Grid Accent 2"/>
+    <w:lsdException w:name="Medium Shading 1 Accent 2"/>
+    <w:lsdException w:name="Medium Shading 2 Accent 2"/>
+    <w:lsdException w:name="Medium List 1 Accent 2"/>
+    <w:lsdException w:name="Medium List 2 Accent 2"/>
+    <w:lsdException w:name="Medium Grid 1 Accent 2"/>
+    <w:lsdException w:name="Medium Grid 2 Accent 2"/>
+    <w:lsdException w:name="Medium Grid 3 Accent 2"/>
+    <w:lsdException w:name="Dark List Accent 2"/>
+    <w:lsdException w:name="Colorful Shading Accent 2"/>
+    <w:lsdException w:name="Colorful List Accent 2"/>
+    <w:lsdException w:name="Colorful Grid Accent 2"/>
+    <w:lsdException w:name="Light Shading Accent 3"/>
+    <w:lsdException w:name="Light List Accent 3"/>
+    <w:lsdException w:name="Light Grid Accent 3"/>
+    <w:lsdException w:name="Medium Shading 1 Accent 3"/>
+    <w:lsdException w:name="Medium Shading 2 Accent 3"/>
+    <w:lsdException w:name="Medium List 1 Accent 3"/>
+    <w:lsdException w:name="Medium List 2 Accent 3"/>
+    <w:lsdException w:name="Medium Grid 1 Accent 3"/>
+    <w:lsdException w:name="Medium Grid 2 Accent 3"/>
+    <w:lsdException w:name="Medium Grid 3 Accent 3"/>
+    <w:lsdException w:name="Dark List Accent 3"/>
+    <w:lsdException w:name="Colorful Shading Accent 3"/>
+    <w:lsdException w:name="Colorful List Accent 3"/>
+    <w:lsdException w:name="Colorful Grid Accent 3"/>
+    <w:lsdException w:name="Light Shading Accent 4"/>
+    <w:lsdException w:name="Light List Accent 4"/>
+    <w:lsdException w:name="Light Grid Accent 4"/>
+    <w:lsdException w:name="Medium Shading 1 Accent 4"/>
+    <w:lsdException w:name="Medium Shading 2 Accent 4"/>
+    <w:lsdException w:name="Medium List 1 Accent 4"/>
+    <w:lsdException w:name="Medium List 2 Accent 4"/>
+    <w:lsdException w:name="Medium Grid 1 Accent 4"/>
+    <w:lsdException w:name="Medium Grid 2 Accent 4"/>
+    <w:lsdException w:name="Medium Grid 3 Accent 4"/>
+    <w:lsdException w:name="Dark List Accent 4"/>
+    <w:lsdException w:name="Colorful Shading Accent 4"/>
+    <w:lsdException w:name="Colorful List Accent 4"/>
+    <w:lsdException w:name="Colorful Grid Accent 4"/>
+    <w:lsdException w:name="Light Shading Accent 5"/>
+    <w:lsdException w:name="Light List Accent 5"/>
+    <w:lsdException w:name="Light Grid Accent 5"/>
+    <w:lsdException w:name="Medium Shading 1 Accent 5"/>
+    <w:lsdException w:name="Medium Shading 2 Accent 5"/>
+    <w:lsdException w:name="Medium List 1 Accent 5"/>
+    <w:lsdException w:name="Medium List 2 Accent 5"/>
+    <w:lsdException w:name="Medium Grid 1 Accent 5"/>
+    <w:lsdException w:name="Medium Grid 2 Accent 5"/>
+    <w:lsdException w:name="Medium Grid 3 Accent 5"/>
+    <w:lsdException w:name="Dark List Accent 5"/>
+    <w:lsdException w:name="Colorful Shading Accent 5"/>
+    <w:lsdException w:name="Colorful List Accent 5"/>
+    <w:lsdException w:name="Colorful Grid Accent 5"/>
+    <w:lsdException w:name="Light Shading Accent 6"/>
+    <w:lsdException w:name="Light List Accent 6"/>
+    <w:lsdException w:name="Light Grid Accent 6"/>
+    <w:lsdException w:name="Medium Shading 1 Accent 6"/>
+    <w:lsdException w:name="Medium Shading 2 Accent 6"/>
+    <w:lsdException w:name="Medium List 1 Accent 6"/>
+    <w:lsdException w:name="Medium List 2 Accent 6"/>
+    <w:lsdException w:name="Medium Grid 1 Accent 6"/>
+    <w:lsdException w:name="Medium Grid 2 Accent 6"/>
+    <w:lsdException w:name="Medium Grid 3 Accent 6"/>
+    <w:lsdException w:name="Dark List Accent 6"/>
+    <w:lsdException w:name="Colorful Shading Accent 6"/>
+    <w:lsdException w:name="Colorful List Accent 6"/>
+    <w:lsdException w:name="Colorful Grid Accent 6"/>
+    <w:lsdException w:name="Bibliography" w:semiHidden="1" w:unhideWhenUsed="1"/>
+    <w:lsdException w:name="TOC Heading" w:semiHidden="1" w:unhideWhenUsed="1"/>
+    <w:lsdException w:name="Plain Table 1" w:uiPriority="41"/>
+    <w:lsdException w:name="Plain Table 2" w:uiPriority="42"/>
+    <w:lsdException w:name="Plain Table 3" w:uiPriority="43"/>
+    <w:lsdException w:name="Plain Table 4" w:uiPriority="44"/>
+    <w:lsdException w:name="Plain Table 5" w:uiPriority="45"/>
+    <w:lsdException w:name="Grid Table Light" w:uiPriority="40"/>
+    <w:lsdException w:name="Grid Table 1 Light" w:uiPriority="46"/>
+    <w:lsdException w:name="Grid Table 2" w:uiPriority="47"/>
+    <w:lsdException w:name="Grid Table 3" w:uiPriority="48"/>
+    <w:lsdException w:name="Grid Table 4" w:uiPriority="49"/>
+    <w:lsdException w:name="Grid Table 5 Dark" w:uiPriority="50"/>
+    <w:lsdException w:name="Grid Table 6 Colorful" w:uiPriority="51"/>
+    <w:lsdException w:name="Grid Table 7 Colorful" w:uiPriority="52"/>
+    <w:lsdException w:name="Grid Table 1 Light Accent 1" w:uiPriority="46"/>
+    <w:lsdException w:name="Grid Table 2 Accent 1" w:uiPriority="47"/>
+    <w:lsdException w:name="Grid Table 3 Accent 1" w:uiPriority="48"/>
+    <w:lsdException w:name="Grid Table 4 Accent 1" w:uiPriority="49"/>
+    <w:lsdException w:name="Grid Table 5 Dark Accent 1" w:uiPriority="50"/>
+    <w:lsdException w:name="Grid Table 6 Colorful Accent 1" w:uiPriority="51"/>
+    <w:lsdException w:name="Grid Table 7 Colorful Accent 1" w:uiPriority="52"/>
+    <w:lsdException w:name="Grid Table 1 Light Accent 2" w:uiPriority="46"/>
+    <w:lsdException w:name="Grid Table 2 Accent 2" w:uiPriority="47"/>
+    <w:lsdException w:name="Grid Table 3 Accent 2" w:uiPriority="48"/>
+    <w:lsdException w:name="Grid Table 4 Accent 2" w:uiPriority="49"/>
+    <w:lsdException w:name="Grid Table 5 Dark Accent 2" w:uiPriority="50"/>
+    <w:lsdException w:name="Grid Table 6 Colorful Accent 2" w:uiPriority="51"/>
+    <w:lsdException w:name="Grid Table 7 Colorful Accent 2" w:uiPriority="52"/>
+    <w:lsdException w:name="Grid Table 1 Light Accent 3" w:uiPriority="46"/>
+    <w:lsdException w:name="Grid Table 2 Accent 3" w:uiPriority="47"/>
+    <w:lsdException w:name="Grid Table 3 Accent 3" w:uiPriority="48"/>
+    <w:lsdException w:name="Grid Table 4 Accent 3" w:uiPriority="49"/>
+    <w:lsdException w:name="Grid Table 5 Dark Accent 3" w:uiPriority="50"/>
+    <w:lsdException w:name="Grid Table 6 Colorful Accent 3" w:uiPriority="51"/>
+    <w:lsdException w:name="Grid Table 7 Colorful Accent 3" w:uiPriority="52"/>
+    <w:lsdException w:name="Grid Table 1 Light Accent 4" w:uiPriority="46"/>
+    <w:lsdException w:name="Grid Table 2 Accent 4" w:uiPriority="47"/>
+    <w:lsdException w:name="Grid Table 3 Accent 4" w:uiPriority="48"/>
+    <w:lsdException w:name="Grid Table 4 Accent 4" w:uiPriority="49"/>
+    <w:lsdException w:name="Grid Table 5 Dark Accent 4" w:uiPriority="50"/>
+    <w:lsdException w:name="Grid Table 6 Colorful Accent 4" w:uiPriority="51"/>
+    <w:lsdException w:name="Grid Table 7 Colorful Accent 4" w:uiPriority="52"/>
+    <w:lsdException w:name="Grid Table 1 Light Accent 5" w:uiPriority="46"/>
+    <w:lsdException w:name="Grid Table 2 Accent 5" w:uiPriority="47"/>
+    <w:lsdException w:name="Grid Table 3 Accent 5" w:uiPriority="48"/>
+    <w:lsdException w:name="Grid Table 4 Accent 5" w:uiPriority="49"/>
+    <w:lsdException w:name="Grid Table 5 Dark Accent 5" w:uiPriority="50"/>
+    <w:lsdException w:name="Grid Table 6 Colorful Accent 5" w:uiPriority="51"/>
+    <w:lsdException w:name="Grid Table 7 Colorful Accent 5" w:uiPriority="52"/>
+    <w:lsdException w:name="Grid Table 1 Light Accent 6" w:uiPriority="46"/>
+    <w:lsdException w:name="Grid Table 2 Accent 6" w:uiPriority="47"/>
+    <w:lsdException w:name="Grid Table 3 Accent 6" w:uiPriority="48"/>
+    <w:lsdException w:name="Grid Table 4 Accent 6" w:uiPriority="49"/>
+    <w:lsdException w:name="Grid Table 5 Dark Accent 6" w:uiPriority="50"/>
+    <w:lsdException w:name="Grid Table 6 Colorful Accent 6" w:uiPriority="51"/>
+    <w:lsdException w:name="Grid Table 7 Colorful Accent 6" w:uiPriority="52"/>
+    <w:lsdException w:name="List Table 1 Light" w:uiPriority="46"/>
+    <w:lsdException w:name="List Table 2" w:uiPriority="47"/>
+    <w:lsdException w:name="List Table 3" w:uiPriority="48"/>
+    <w:lsdException w:name="List Table 4" w:uiPriority="49"/>
+    <w:lsdException w:name="List Table 5 Dark" w:uiPriority="50"/>
+    <w:lsdException w:name="List Table 6 Colorful" w:uiPriority="51"/>
+    <w:lsdException w:name="List Table 7 Colorful" w:uiPriority="52"/>
+    <w:lsdException w:name="List Table 1 Light Accent 1" w:uiPriority="46"/>
+    <w:lsdException w:name="List Table 2 Accent 1" w:uiPriority="47"/>
+    <w:lsdException w:name="List Table 3 Accent 1" w:uiPriority="48"/>
+    <w:lsdException w:name="List Table 4 Accent 1" w:uiPriority="49"/>
+    <w:lsdException w:name="List Table 5 Dark Accent 1" w:uiPriority="50"/>
+    <w:lsdException w:name="List Table 6 Colorful Accent 1" w:uiPriority="51"/>
+    <w:lsdException w:name="List Table 7 Colorful Accent 1" w:uiPriority="52"/>
+    <w:lsdException w:name="List Table 1 Light Accent 2" w:uiPriority="46"/>
+    <w:lsdException w:name="List Table 2 Accent 2" w:uiPriority="47"/>
+    <w:lsdException w:name="List Table 3 Accent 2" w:uiPriority="48"/>
+    <w:lsdException w:name="List Table 4 Accent 2" w:uiPriority="49"/>
+    <w:lsdException w:name="List Table 5 Dark Accent 2" w:uiPriority="50"/>
+    <w:lsdException w:name="List Table 6 Colorful Accent 2" w:uiPriority="51"/>
+    <w:lsdException w:name="List Table 7 Colorful Accent 2" w:uiPriority="52"/>
+    <w:lsdException w:name="List Table 1 Light Accent 3" w:uiPriority="46"/>
+    <w:lsdException w:name="List Table 2 Accent 3" w:uiPriority="47"/>
+    <w:lsdException w:name="List Table 3 Accent 3" w:uiPriority="48"/>
+    <w:lsdException w:name="List Table 4 Accent 3" w:uiPriority="49"/>
+    <w:lsdException w:name="List Table 5 Dark Accent 3" w:uiPriority="50"/>
+    <w:lsdException w:name="List Table 6 Colorful Accent 3" w:uiPriority="51"/>
+    <w:lsdException w:name="List Table 7 Colorful Accent 3" w:uiPriority="52"/>
+    <w:lsdException w:name="List Table 1 Light Accent 4" w:uiPriority="46"/>
+    <w:lsdException w:name="List Table 2 Accent 4" w:uiPriority="47"/>
+    <w:lsdException w:name="List Table 3 Accent 4" w:uiPriority="48"/>
+    <w:lsdException w:name="List Table 4 Accent 4" w:uiPriority="49"/>
+    <w:lsdException w:name="List Table 5 Dark Accent 4" w:uiPriority="50"/>
+    <w:lsdException w:name="List Table 6 Colorful Accent 4" w:uiPriority="51"/>
+    <w:lsdException w:name="List Table 7 Colorful Accent 4" w:uiPriority="52"/>
+    <w:lsdException w:name="List Table 1 Light Accent 5" w:uiPriority="46"/>
+    <w:lsdException w:name="List Table 2 Accent 5" w:uiPriority="47"/>
+    <w:lsdException w:name="List Table 3 Accent 5" w:uiPriority="48"/>
+    <w:lsdException w:name="List Table 4 Accent 5" w:uiPriority="49"/>
+    <w:lsdException w:name="List Table 5 Dark Accent 5" w:uiPriority="50"/>
+    <w:lsdException w:name="List Table 6 Colorful Accent 5" w:uiPriority="51"/>
+    <w:lsdException w:name="List Table 7 Colorful Accent 5" w:uiPriority="52"/>
+    <w:lsdException w:name="List Table 1 Light Accent 6" w:uiPriority="46"/>
+    <w:lsdException w:name="List Table 2 Accent 6" w:uiPriority="47"/>
+    <w:lsdException w:name="List Table 3 Accent 6" w:uiPriority="48"/>
+    <w:lsdException w:name="List Table 4 Accent 6" w:uiPriority="49"/>
+    <w:lsdException w:name="List Table 5 Dark Accent 6" w:uiPriority="50"/>
+    <w:lsdException w:name="List Table 6 Colorful Accent 6" w:uiPriority="51"/>
+    <w:lsdException w:name="List Table 7 Colorful Accent 6" w:uiPriority="52"/>
   </w:latentStyles>
   <w:style w:type="paragraph" w:default="1" w:styleId="Normal">
     <w:name w:val="Normal"/>
@@ -1669,16 +2010,24 @@
   </w:style>
   <w:style w:type="paragraph" w:customStyle="1" w:styleId="Abstract">
     <w:name w:val="Abstract"/>
-    <w:basedOn w:val="Normal"/>
+    <w:basedOn w:val="BodyText"/>
     <w:next w:val="BodyText"/>
     <w:qFormat/>
+    <w:rsid w:val="001F481B"/>
     <w:pPr>
       <w:keepNext/>
       <w:keepLines/>
+      <w:pBdr>
+        <w:top w:val="single" w:sz="2" w:space="2" w:color="E2EFBD"/>
+        <w:left w:val="single" w:sz="2" w:space="7" w:color="E2EFBD"/>
+        <w:bottom w:val="single" w:sz="2" w:space="2" w:color="E2EFBD"/>
+        <w:right w:val="single" w:sz="2" w:space="30" w:color="E2EFBD"/>
+      </w:pBdr>
+      <w:shd w:val="solid" w:color="E2EFBD" w:fill="E2F0BD"/>
       <w:spacing w:before="300" w:after="300"/>
     </w:pPr>
     <w:rPr>
-      <w:sz w:val="20"/>
+      <w:i/>
       <w:szCs w:val="20"/>
     </w:rPr>
   </w:style>
@@ -1710,6 +2059,14 @@
     <w:uiPriority w:val="9"/>
     <w:unhideWhenUsed/>
     <w:qFormat/>
+    <w:rsid w:val="0034349B"/>
+    <w:pPr>
+      <w:adjustRightInd w:val="0"/>
+      <w:spacing w:before="0" w:after="60" w:line="240" w:lineRule="auto"/>
+    </w:pPr>
+    <w:rPr>
+      <w:sz w:val="18"/>
+    </w:rPr>
   </w:style>
   <w:style w:type="paragraph" w:customStyle="1" w:styleId="DefinitionTerm">
     <w:name w:val="Definition Term"/>
@@ -2252,840 +2609,17 @@
       <w:sz w:val="21"/>
     </w:rPr>
   </w:style>
-</w:styles>
-</file>
-
-<file path=word/stylesWithEffects.xml><?xml version="1.0" encoding="utf-8"?>
-<w:styles xmlns:wpc="http://schemas.microsoft.com/office/word/2010/wordprocessingCanvas" xmlns:mo="http://schemas.microsoft.com/office/mac/office/2008/main" xmlns:mc="http://schemas.openxmlformats.org/markup-compatibility/2006" xmlns:mv="urn:schemas-microsoft-com:mac:vml" xmlns:o="urn:schemas-microsoft-com:office:office" xmlns:r="http://schemas.openxmlformats.org/officeDocument/2006/relationships" xmlns:m="http://schemas.openxmlformats.org/officeDocument/2006/math" xmlns:v="urn:schemas-microsoft-com:vml" xmlns:wp14="http://schemas.microsoft.com/office/word/2010/wordprocessingDrawing" xmlns:wp="http://schemas.openxmlformats.org/drawingml/2006/wordprocessingDrawing" xmlns:w10="urn:schemas-microsoft-com:office:word" xmlns:w="http://schemas.openxmlformats.org/wordprocessingml/2006/main" xmlns:w14="http://schemas.microsoft.com/office/word/2010/wordml" xmlns:wpg="http://schemas.microsoft.com/office/word/2010/wordprocessingGroup" xmlns:wpi="http://schemas.microsoft.com/office/word/2010/wordprocessingInk" xmlns:wne="http://schemas.microsoft.com/office/word/2006/wordml" xmlns:wps="http://schemas.microsoft.com/office/word/2010/wordprocessingShape" mc:Ignorable="w14 wp14">
-  <w:docDefaults>
-    <w:rPrDefault>
-      <w:rPr>
-        <w:rFonts w:asciiTheme="minorHAnsi" w:eastAsiaTheme="minorHAnsi" w:hAnsiTheme="minorHAnsi" w:cstheme="minorBidi"/>
-        <w:sz w:val="24"/>
-        <w:szCs w:val="24"/>
-        <w:lang w:val="en-US" w:eastAsia="en-US" w:bidi="ar-SA"/>
-      </w:rPr>
-    </w:rPrDefault>
-    <w:pPrDefault>
-      <w:pPr>
-        <w:spacing w:after="200"/>
-      </w:pPr>
-    </w:pPrDefault>
-  </w:docDefaults>
-  <w:latentStyles w:defLockedState="0" w:defUIPriority="0" w:defSemiHidden="0" w:defUnhideWhenUsed="0" w:defQFormat="0" w:count="276">
-    <w:lsdException w:name="heading 1" w:uiPriority="9" w:qFormat="1"/>
-    <w:lsdException w:name="footnote text" w:uiPriority="9" w:qFormat="1"/>
-    <w:lsdException w:name="Title" w:qFormat="1"/>
-    <w:lsdException w:name="Body Text" w:qFormat="1"/>
-  </w:latentStyles>
-  <w:style w:type="paragraph" w:default="1" w:styleId="Normal">
-    <w:name w:val="Normal"/>
-    <w:qFormat/>
-    <w:rsid w:val="002E3CCD"/>
+  <w:style w:type="paragraph" w:styleId="TOC7">
+    <w:name w:val="toc 7"/>
+    <w:basedOn w:val="Normal"/>
+    <w:next w:val="Normal"/>
+    <w:autoRedefine/>
+    <w:unhideWhenUsed/>
+    <w:rsid w:val="0034349B"/>
     <w:pPr>
-      <w:spacing w:before="210" w:after="210" w:line="276" w:lineRule="auto"/>
+      <w:spacing w:after="100"/>
+      <w:ind w:left="1260"/>
     </w:pPr>
-    <w:rPr>
-      <w:rFonts w:ascii="Georgia" w:hAnsi="Georgia"/>
-      <w:sz w:val="21"/>
-    </w:rPr>
-  </w:style>
-  <w:style w:type="paragraph" w:styleId="Heading1">
-    <w:name w:val="heading 1"/>
-    <w:basedOn w:val="Normal"/>
-    <w:next w:val="BodyText"/>
-    <w:uiPriority w:val="9"/>
-    <w:qFormat/>
-    <w:rsid w:val="00383B25"/>
-    <w:pPr>
-      <w:keepNext/>
-      <w:keepLines/>
-      <w:spacing w:before="270" w:after="0" w:line="264" w:lineRule="auto"/>
-      <w:outlineLvl w:val="0"/>
-    </w:pPr>
-    <w:rPr>
-      <w:rFonts w:ascii="Arial" w:eastAsiaTheme="majorEastAsia" w:hAnsi="Arial" w:cstheme="majorBidi"/>
-      <w:b/>
-      <w:bCs/>
-      <w:caps/>
-      <w:color w:val="1F788C"/>
-      <w:spacing w:val="8"/>
-      <w:sz w:val="30"/>
-      <w:szCs w:val="30"/>
-    </w:rPr>
-  </w:style>
-  <w:style w:type="paragraph" w:styleId="Heading2">
-    <w:name w:val="heading 2"/>
-    <w:basedOn w:val="Normal"/>
-    <w:next w:val="BodyText"/>
-    <w:uiPriority w:val="9"/>
-    <w:unhideWhenUsed/>
-    <w:qFormat/>
-    <w:pPr>
-      <w:keepNext/>
-      <w:keepLines/>
-      <w:spacing w:before="200" w:after="0"/>
-      <w:outlineLvl w:val="1"/>
-    </w:pPr>
-    <w:rPr>
-      <w:rFonts w:asciiTheme="majorHAnsi" w:eastAsiaTheme="majorEastAsia" w:hAnsiTheme="majorHAnsi" w:cstheme="majorBidi"/>
-      <w:b/>
-      <w:bCs/>
-      <w:color w:val="4F81BD" w:themeColor="accent1"/>
-      <w:sz w:val="32"/>
-      <w:szCs w:val="32"/>
-    </w:rPr>
-  </w:style>
-  <w:style w:type="paragraph" w:styleId="Heading3">
-    <w:name w:val="heading 3"/>
-    <w:basedOn w:val="Normal"/>
-    <w:next w:val="BodyText"/>
-    <w:uiPriority w:val="9"/>
-    <w:unhideWhenUsed/>
-    <w:qFormat/>
-    <w:pPr>
-      <w:keepNext/>
-      <w:keepLines/>
-      <w:spacing w:before="200" w:after="0"/>
-      <w:outlineLvl w:val="2"/>
-    </w:pPr>
-    <w:rPr>
-      <w:rFonts w:asciiTheme="majorHAnsi" w:eastAsiaTheme="majorEastAsia" w:hAnsiTheme="majorHAnsi" w:cstheme="majorBidi"/>
-      <w:b/>
-      <w:bCs/>
-      <w:color w:val="4F81BD" w:themeColor="accent1"/>
-      <w:sz w:val="28"/>
-      <w:szCs w:val="28"/>
-    </w:rPr>
-  </w:style>
-  <w:style w:type="paragraph" w:styleId="Heading4">
-    <w:name w:val="heading 4"/>
-    <w:basedOn w:val="Normal"/>
-    <w:next w:val="BodyText"/>
-    <w:uiPriority w:val="9"/>
-    <w:unhideWhenUsed/>
-    <w:qFormat/>
-    <w:pPr>
-      <w:keepNext/>
-      <w:keepLines/>
-      <w:spacing w:before="200" w:after="0"/>
-      <w:outlineLvl w:val="3"/>
-    </w:pPr>
-    <w:rPr>
-      <w:rFonts w:asciiTheme="majorHAnsi" w:eastAsiaTheme="majorEastAsia" w:hAnsiTheme="majorHAnsi" w:cstheme="majorBidi"/>
-      <w:b/>
-      <w:bCs/>
-      <w:color w:val="4F81BD" w:themeColor="accent1"/>
-    </w:rPr>
-  </w:style>
-  <w:style w:type="paragraph" w:styleId="Heading5">
-    <w:name w:val="heading 5"/>
-    <w:basedOn w:val="Normal"/>
-    <w:next w:val="BodyText"/>
-    <w:uiPriority w:val="9"/>
-    <w:unhideWhenUsed/>
-    <w:qFormat/>
-    <w:pPr>
-      <w:keepNext/>
-      <w:keepLines/>
-      <w:spacing w:before="200" w:after="0"/>
-      <w:outlineLvl w:val="4"/>
-    </w:pPr>
-    <w:rPr>
-      <w:rFonts w:asciiTheme="majorHAnsi" w:eastAsiaTheme="majorEastAsia" w:hAnsiTheme="majorHAnsi" w:cstheme="majorBidi"/>
-      <w:i/>
-      <w:iCs/>
-      <w:color w:val="4F81BD" w:themeColor="accent1"/>
-    </w:rPr>
-  </w:style>
-  <w:style w:type="character" w:default="1" w:styleId="DefaultParagraphFont">
-    <w:name w:val="Default Paragraph Font"/>
-    <w:uiPriority w:val="1"/>
-    <w:semiHidden/>
-    <w:unhideWhenUsed/>
-  </w:style>
-  <w:style w:type="table" w:default="1" w:styleId="TableNormal">
-    <w:name w:val="Normal Table"/>
-    <w:uiPriority w:val="99"/>
-    <w:semiHidden/>
-    <w:unhideWhenUsed/>
-    <w:tblPr>
-      <w:tblInd w:w="0" w:type="dxa"/>
-      <w:tblCellMar>
-        <w:top w:w="0" w:type="dxa"/>
-        <w:left w:w="108" w:type="dxa"/>
-        <w:bottom w:w="0" w:type="dxa"/>
-        <w:right w:w="108" w:type="dxa"/>
-      </w:tblCellMar>
-    </w:tblPr>
-  </w:style>
-  <w:style w:type="numbering" w:default="1" w:styleId="NoList">
-    <w:name w:val="No List"/>
-    <w:uiPriority w:val="99"/>
-    <w:semiHidden/>
-    <w:unhideWhenUsed/>
-  </w:style>
-  <w:style w:type="paragraph" w:styleId="BodyText">
-    <w:name w:val="Body Text"/>
-    <w:basedOn w:val="Normal"/>
-    <w:link w:val="BodyTextChar"/>
-    <w:qFormat/>
-    <w:rsid w:val="009E167D"/>
-    <w:pPr>
-      <w:spacing w:line="271" w:lineRule="auto"/>
-    </w:pPr>
-  </w:style>
-  <w:style w:type="paragraph" w:customStyle="1" w:styleId="FirstParagraph">
-    <w:name w:val="First Paragraph"/>
-    <w:basedOn w:val="BodyText"/>
-    <w:next w:val="BodyText"/>
-    <w:qFormat/>
-    <w:rsid w:val="007970BE"/>
-  </w:style>
-  <w:style w:type="paragraph" w:customStyle="1" w:styleId="Compact">
-    <w:name w:val="Compact"/>
-    <w:basedOn w:val="BodyText"/>
-    <w:qFormat/>
-    <w:rsid w:val="00402E60"/>
-    <w:pPr>
-      <w:spacing w:before="36" w:after="36" w:line="274" w:lineRule="auto"/>
-    </w:pPr>
-  </w:style>
-  <w:style w:type="paragraph" w:styleId="Title">
-    <w:name w:val="Title"/>
-    <w:basedOn w:val="Normal"/>
-    <w:next w:val="BodyText"/>
-    <w:qFormat/>
-    <w:rsid w:val="009E167D"/>
-    <w:pPr>
-      <w:keepNext/>
-      <w:keepLines/>
-      <w:spacing w:line="271" w:lineRule="auto"/>
-    </w:pPr>
-    <w:rPr>
-      <w:rFonts w:ascii="Arial" w:eastAsiaTheme="majorEastAsia" w:hAnsi="Arial" w:cstheme="majorBidi"/>
-      <w:b/>
-      <w:bCs/>
-      <w:color w:val="1F788C"/>
-      <w:spacing w:val="8"/>
-      <w:sz w:val="37"/>
-      <w:szCs w:val="37"/>
-    </w:rPr>
-  </w:style>
-  <w:style w:type="paragraph" w:styleId="Subtitle">
-    <w:name w:val="Subtitle"/>
-    <w:basedOn w:val="Title"/>
-    <w:next w:val="BodyText"/>
-    <w:qFormat/>
-    <w:pPr>
-      <w:spacing w:before="240" w:after="240"/>
-      <w:jc w:val="center"/>
-    </w:pPr>
-  </w:style>
-  <w:style w:type="paragraph" w:customStyle="1" w:styleId="Author">
-    <w:name w:val="Author"/>
-    <w:next w:val="BodyText"/>
-    <w:qFormat/>
-    <w:pPr>
-      <w:keepNext/>
-      <w:keepLines/>
-      <w:jc w:val="center"/>
-    </w:pPr>
-  </w:style>
-  <w:style w:type="paragraph" w:styleId="Date">
-    <w:name w:val="Date"/>
-    <w:next w:val="BodyText"/>
-    <w:qFormat/>
-    <w:pPr>
-      <w:keepNext/>
-      <w:keepLines/>
-      <w:jc w:val="center"/>
-    </w:pPr>
-  </w:style>
-  <w:style w:type="paragraph" w:customStyle="1" w:styleId="Abstract">
-    <w:name w:val="Abstract"/>
-    <w:basedOn w:val="Normal"/>
-    <w:next w:val="BodyText"/>
-    <w:qFormat/>
-    <w:pPr>
-      <w:keepNext/>
-      <w:keepLines/>
-      <w:spacing w:before="300" w:after="300"/>
-    </w:pPr>
-    <w:rPr>
-      <w:sz w:val="20"/>
-      <w:szCs w:val="20"/>
-    </w:rPr>
-  </w:style>
-  <w:style w:type="paragraph" w:styleId="Bibliography">
-    <w:name w:val="Bibliography"/>
-    <w:basedOn w:val="Normal"/>
-    <w:qFormat/>
-  </w:style>
-  <w:style w:type="paragraph" w:styleId="BlockText">
-    <w:name w:val="Block Text"/>
-    <w:basedOn w:val="BodyText"/>
-    <w:next w:val="BodyText"/>
-    <w:uiPriority w:val="9"/>
-    <w:unhideWhenUsed/>
-    <w:qFormat/>
-    <w:pPr>
-      <w:spacing w:before="100" w:after="100"/>
-    </w:pPr>
-    <w:rPr>
-      <w:rFonts w:asciiTheme="majorHAnsi" w:eastAsiaTheme="majorEastAsia" w:hAnsiTheme="majorHAnsi" w:cstheme="majorBidi"/>
-      <w:bCs/>
-      <w:sz w:val="20"/>
-      <w:szCs w:val="20"/>
-    </w:rPr>
-  </w:style>
-  <w:style w:type="paragraph" w:styleId="FootnoteText">
-    <w:name w:val="footnote text"/>
-    <w:basedOn w:val="Normal"/>
-    <w:uiPriority w:val="9"/>
-    <w:unhideWhenUsed/>
-    <w:qFormat/>
-  </w:style>
-  <w:style w:type="paragraph" w:customStyle="1" w:styleId="DefinitionTerm">
-    <w:name w:val="Definition Term"/>
-    <w:basedOn w:val="Normal"/>
-    <w:next w:val="Definition"/>
-    <w:pPr>
-      <w:keepNext/>
-      <w:keepLines/>
-      <w:spacing w:after="0"/>
-    </w:pPr>
-    <w:rPr>
-      <w:b/>
-    </w:rPr>
-  </w:style>
-  <w:style w:type="paragraph" w:customStyle="1" w:styleId="Definition">
-    <w:name w:val="Definition"/>
-    <w:basedOn w:val="Normal"/>
-  </w:style>
-  <w:style w:type="paragraph" w:styleId="Caption">
-    <w:name w:val="caption"/>
-    <w:basedOn w:val="Normal"/>
-    <w:link w:val="CaptionChar"/>
-    <w:rsid w:val="007C21A3"/>
-    <w:pPr>
-      <w:spacing w:after="120"/>
-    </w:pPr>
-    <w:rPr>
-      <w:sz w:val="19"/>
-    </w:rPr>
-  </w:style>
-  <w:style w:type="paragraph" w:customStyle="1" w:styleId="TableCaption">
-    <w:name w:val="Table Caption"/>
-    <w:basedOn w:val="Caption"/>
-    <w:pPr>
-      <w:keepNext/>
-    </w:pPr>
-  </w:style>
-  <w:style w:type="paragraph" w:customStyle="1" w:styleId="ImageCaption">
-    <w:name w:val="Image Caption"/>
-    <w:basedOn w:val="Caption"/>
-    <w:autoRedefine/>
-    <w:rsid w:val="007C21A3"/>
-    <w:pPr>
-      <w:pBdr>
-        <w:top w:val="single" w:sz="2" w:space="4" w:color="FFFFFF"/>
-        <w:left w:val="single" w:sz="2" w:space="7" w:color="FFFFFF"/>
-        <w:bottom w:val="single" w:sz="4" w:space="4" w:color="007C92"/>
-        <w:right w:val="single" w:sz="2" w:space="7" w:color="FFFFFF"/>
-      </w:pBdr>
-      <w:ind w:left="288" w:right="288"/>
-    </w:pPr>
-  </w:style>
-  <w:style w:type="paragraph" w:customStyle="1" w:styleId="Figure">
-    <w:name w:val="Figure"/>
-    <w:basedOn w:val="Normal"/>
-  </w:style>
-  <w:style w:type="paragraph" w:customStyle="1" w:styleId="FigurewithCaption">
-    <w:name w:val="Figure with Caption"/>
-    <w:basedOn w:val="Figure"/>
-    <w:pPr>
-      <w:keepNext/>
-    </w:pPr>
-  </w:style>
-  <w:style w:type="character" w:customStyle="1" w:styleId="CaptionChar">
-    <w:name w:val="Caption Char"/>
-    <w:basedOn w:val="DefaultParagraphFont"/>
-    <w:link w:val="Caption"/>
-    <w:rsid w:val="007C21A3"/>
-    <w:rPr>
-      <w:rFonts w:ascii="Georgia" w:hAnsi="Georgia"/>
-      <w:sz w:val="19"/>
-    </w:rPr>
-  </w:style>
-  <w:style w:type="character" w:customStyle="1" w:styleId="VerbatimChar">
-    <w:name w:val="Verbatim Char"/>
-    <w:basedOn w:val="CaptionChar"/>
-    <w:link w:val="SourceCode"/>
-    <w:rPr>
-      <w:rFonts w:ascii="Consolas" w:hAnsi="Consolas"/>
-      <w:sz w:val="22"/>
-    </w:rPr>
-  </w:style>
-  <w:style w:type="character" w:styleId="FootnoteReference">
-    <w:name w:val="footnote reference"/>
-    <w:basedOn w:val="CaptionChar"/>
-    <w:rPr>
-      <w:rFonts w:ascii="Georgia" w:hAnsi="Georgia"/>
-      <w:sz w:val="19"/>
-      <w:vertAlign w:val="superscript"/>
-    </w:rPr>
-  </w:style>
-  <w:style w:type="character" w:styleId="Hyperlink">
-    <w:name w:val="Hyperlink"/>
-    <w:basedOn w:val="CaptionChar"/>
-    <w:rPr>
-      <w:rFonts w:ascii="Georgia" w:hAnsi="Georgia"/>
-      <w:color w:val="4F81BD" w:themeColor="accent1"/>
-      <w:sz w:val="19"/>
-    </w:rPr>
-  </w:style>
-  <w:style w:type="paragraph" w:styleId="TOCHeading">
-    <w:name w:val="TOC Heading"/>
-    <w:basedOn w:val="Heading1"/>
-    <w:next w:val="BodyText"/>
-    <w:uiPriority w:val="39"/>
-    <w:unhideWhenUsed/>
-    <w:qFormat/>
-    <w:pPr>
-      <w:spacing w:before="240" w:line="259" w:lineRule="auto"/>
-      <w:outlineLvl w:val="9"/>
-    </w:pPr>
-    <w:rPr>
-      <w:b w:val="0"/>
-      <w:bCs w:val="0"/>
-      <w:color w:val="365F91" w:themeColor="accent1" w:themeShade="BF"/>
-    </w:rPr>
-  </w:style>
-  <w:style w:type="paragraph" w:customStyle="1" w:styleId="SourceCode">
-    <w:name w:val="Source Code"/>
-    <w:basedOn w:val="Normal"/>
-    <w:link w:val="VerbatimChar"/>
-    <w:pPr>
-      <w:shd w:val="clear" w:color="auto" w:fill="F8F8F8"/>
-      <w:wordWrap w:val="0"/>
-    </w:pPr>
-  </w:style>
-  <w:style w:type="character" w:customStyle="1" w:styleId="KeywordTok">
-    <w:name w:val="KeywordTok"/>
-    <w:basedOn w:val="VerbatimChar"/>
-    <w:rPr>
-      <w:rFonts w:ascii="Consolas" w:hAnsi="Consolas"/>
-      <w:b/>
-      <w:color w:val="204A87"/>
-      <w:sz w:val="22"/>
-      <w:shd w:val="clear" w:color="auto" w:fill="F8F8F8"/>
-    </w:rPr>
-  </w:style>
-  <w:style w:type="character" w:customStyle="1" w:styleId="DataTypeTok">
-    <w:name w:val="DataTypeTok"/>
-    <w:basedOn w:val="VerbatimChar"/>
-    <w:rPr>
-      <w:rFonts w:ascii="Consolas" w:hAnsi="Consolas"/>
-      <w:color w:val="204A87"/>
-      <w:sz w:val="22"/>
-      <w:shd w:val="clear" w:color="auto" w:fill="F8F8F8"/>
-    </w:rPr>
-  </w:style>
-  <w:style w:type="character" w:customStyle="1" w:styleId="DecValTok">
-    <w:name w:val="DecValTok"/>
-    <w:basedOn w:val="VerbatimChar"/>
-    <w:rPr>
-      <w:rFonts w:ascii="Consolas" w:hAnsi="Consolas"/>
-      <w:color w:val="0000CF"/>
-      <w:sz w:val="22"/>
-      <w:shd w:val="clear" w:color="auto" w:fill="F8F8F8"/>
-    </w:rPr>
-  </w:style>
-  <w:style w:type="character" w:customStyle="1" w:styleId="BaseNTok">
-    <w:name w:val="BaseNTok"/>
-    <w:basedOn w:val="VerbatimChar"/>
-    <w:rPr>
-      <w:rFonts w:ascii="Consolas" w:hAnsi="Consolas"/>
-      <w:color w:val="0000CF"/>
-      <w:sz w:val="22"/>
-      <w:shd w:val="clear" w:color="auto" w:fill="F8F8F8"/>
-    </w:rPr>
-  </w:style>
-  <w:style w:type="character" w:customStyle="1" w:styleId="FloatTok">
-    <w:name w:val="FloatTok"/>
-    <w:basedOn w:val="VerbatimChar"/>
-    <w:rPr>
-      <w:rFonts w:ascii="Consolas" w:hAnsi="Consolas"/>
-      <w:color w:val="0000CF"/>
-      <w:sz w:val="22"/>
-      <w:shd w:val="clear" w:color="auto" w:fill="F8F8F8"/>
-    </w:rPr>
-  </w:style>
-  <w:style w:type="character" w:customStyle="1" w:styleId="ConstantTok">
-    <w:name w:val="ConstantTok"/>
-    <w:basedOn w:val="VerbatimChar"/>
-    <w:rPr>
-      <w:rFonts w:ascii="Consolas" w:hAnsi="Consolas"/>
-      <w:color w:val="000000"/>
-      <w:sz w:val="22"/>
-      <w:shd w:val="clear" w:color="auto" w:fill="F8F8F8"/>
-    </w:rPr>
-  </w:style>
-  <w:style w:type="character" w:customStyle="1" w:styleId="CharTok">
-    <w:name w:val="CharTok"/>
-    <w:basedOn w:val="VerbatimChar"/>
-    <w:rPr>
-      <w:rFonts w:ascii="Consolas" w:hAnsi="Consolas"/>
-      <w:color w:val="4E9A06"/>
-      <w:sz w:val="22"/>
-      <w:shd w:val="clear" w:color="auto" w:fill="F8F8F8"/>
-    </w:rPr>
-  </w:style>
-  <w:style w:type="character" w:customStyle="1" w:styleId="SpecialCharTok">
-    <w:name w:val="SpecialCharTok"/>
-    <w:basedOn w:val="VerbatimChar"/>
-    <w:rPr>
-      <w:rFonts w:ascii="Consolas" w:hAnsi="Consolas"/>
-      <w:color w:val="000000"/>
-      <w:sz w:val="22"/>
-      <w:shd w:val="clear" w:color="auto" w:fill="F8F8F8"/>
-    </w:rPr>
-  </w:style>
-  <w:style w:type="character" w:customStyle="1" w:styleId="StringTok">
-    <w:name w:val="StringTok"/>
-    <w:basedOn w:val="VerbatimChar"/>
-    <w:rPr>
-      <w:rFonts w:ascii="Consolas" w:hAnsi="Consolas"/>
-      <w:color w:val="4E9A06"/>
-      <w:sz w:val="22"/>
-      <w:shd w:val="clear" w:color="auto" w:fill="F8F8F8"/>
-    </w:rPr>
-  </w:style>
-  <w:style w:type="character" w:customStyle="1" w:styleId="VerbatimStringTok">
-    <w:name w:val="VerbatimStringTok"/>
-    <w:basedOn w:val="VerbatimChar"/>
-    <w:rPr>
-      <w:rFonts w:ascii="Consolas" w:hAnsi="Consolas"/>
-      <w:color w:val="4E9A06"/>
-      <w:sz w:val="22"/>
-      <w:shd w:val="clear" w:color="auto" w:fill="F8F8F8"/>
-    </w:rPr>
-  </w:style>
-  <w:style w:type="character" w:customStyle="1" w:styleId="SpecialStringTok">
-    <w:name w:val="SpecialStringTok"/>
-    <w:basedOn w:val="VerbatimChar"/>
-    <w:rPr>
-      <w:rFonts w:ascii="Consolas" w:hAnsi="Consolas"/>
-      <w:color w:val="4E9A06"/>
-      <w:sz w:val="22"/>
-      <w:shd w:val="clear" w:color="auto" w:fill="F8F8F8"/>
-    </w:rPr>
-  </w:style>
-  <w:style w:type="character" w:customStyle="1" w:styleId="ImportTok">
-    <w:name w:val="ImportTok"/>
-    <w:basedOn w:val="VerbatimChar"/>
-    <w:rPr>
-      <w:rFonts w:ascii="Consolas" w:hAnsi="Consolas"/>
-      <w:sz w:val="22"/>
-      <w:shd w:val="clear" w:color="auto" w:fill="F8F8F8"/>
-    </w:rPr>
-  </w:style>
-  <w:style w:type="character" w:customStyle="1" w:styleId="CommentTok">
-    <w:name w:val="CommentTok"/>
-    <w:basedOn w:val="VerbatimChar"/>
-    <w:rPr>
-      <w:rFonts w:ascii="Consolas" w:hAnsi="Consolas"/>
-      <w:i/>
-      <w:color w:val="8F5902"/>
-      <w:sz w:val="22"/>
-      <w:shd w:val="clear" w:color="auto" w:fill="F8F8F8"/>
-    </w:rPr>
-  </w:style>
-  <w:style w:type="character" w:customStyle="1" w:styleId="DocumentationTok">
-    <w:name w:val="DocumentationTok"/>
-    <w:basedOn w:val="VerbatimChar"/>
-    <w:rPr>
-      <w:rFonts w:ascii="Consolas" w:hAnsi="Consolas"/>
-      <w:b/>
-      <w:i/>
-      <w:color w:val="8F5902"/>
-      <w:sz w:val="22"/>
-      <w:shd w:val="clear" w:color="auto" w:fill="F8F8F8"/>
-    </w:rPr>
-  </w:style>
-  <w:style w:type="character" w:customStyle="1" w:styleId="AnnotationTok">
-    <w:name w:val="AnnotationTok"/>
-    <w:basedOn w:val="VerbatimChar"/>
-    <w:rPr>
-      <w:rFonts w:ascii="Consolas" w:hAnsi="Consolas"/>
-      <w:b/>
-      <w:i/>
-      <w:color w:val="8F5902"/>
-      <w:sz w:val="22"/>
-      <w:shd w:val="clear" w:color="auto" w:fill="F8F8F8"/>
-    </w:rPr>
-  </w:style>
-  <w:style w:type="character" w:customStyle="1" w:styleId="CommentVarTok">
-    <w:name w:val="CommentVarTok"/>
-    <w:basedOn w:val="VerbatimChar"/>
-    <w:rPr>
-      <w:rFonts w:ascii="Consolas" w:hAnsi="Consolas"/>
-      <w:b/>
-      <w:i/>
-      <w:color w:val="8F5902"/>
-      <w:sz w:val="22"/>
-      <w:shd w:val="clear" w:color="auto" w:fill="F8F8F8"/>
-    </w:rPr>
-  </w:style>
-  <w:style w:type="character" w:customStyle="1" w:styleId="OtherTok">
-    <w:name w:val="OtherTok"/>
-    <w:basedOn w:val="VerbatimChar"/>
-    <w:rPr>
-      <w:rFonts w:ascii="Consolas" w:hAnsi="Consolas"/>
-      <w:color w:val="8F5902"/>
-      <w:sz w:val="22"/>
-      <w:shd w:val="clear" w:color="auto" w:fill="F8F8F8"/>
-    </w:rPr>
-  </w:style>
-  <w:style w:type="character" w:customStyle="1" w:styleId="FunctionTok">
-    <w:name w:val="FunctionTok"/>
-    <w:basedOn w:val="VerbatimChar"/>
-    <w:rPr>
-      <w:rFonts w:ascii="Consolas" w:hAnsi="Consolas"/>
-      <w:color w:val="000000"/>
-      <w:sz w:val="22"/>
-      <w:shd w:val="clear" w:color="auto" w:fill="F8F8F8"/>
-    </w:rPr>
-  </w:style>
-  <w:style w:type="character" w:customStyle="1" w:styleId="VariableTok">
-    <w:name w:val="VariableTok"/>
-    <w:basedOn w:val="VerbatimChar"/>
-    <w:rPr>
-      <w:rFonts w:ascii="Consolas" w:hAnsi="Consolas"/>
-      <w:color w:val="000000"/>
-      <w:sz w:val="22"/>
-      <w:shd w:val="clear" w:color="auto" w:fill="F8F8F8"/>
-    </w:rPr>
-  </w:style>
-  <w:style w:type="character" w:customStyle="1" w:styleId="ControlFlowTok">
-    <w:name w:val="ControlFlowTok"/>
-    <w:basedOn w:val="VerbatimChar"/>
-    <w:rPr>
-      <w:rFonts w:ascii="Consolas" w:hAnsi="Consolas"/>
-      <w:b/>
-      <w:color w:val="204A87"/>
-      <w:sz w:val="22"/>
-      <w:shd w:val="clear" w:color="auto" w:fill="F8F8F8"/>
-    </w:rPr>
-  </w:style>
-  <w:style w:type="character" w:customStyle="1" w:styleId="OperatorTok">
-    <w:name w:val="OperatorTok"/>
-    <w:basedOn w:val="VerbatimChar"/>
-    <w:rPr>
-      <w:rFonts w:ascii="Consolas" w:hAnsi="Consolas"/>
-      <w:b/>
-      <w:color w:val="CE5C00"/>
-      <w:sz w:val="22"/>
-      <w:shd w:val="clear" w:color="auto" w:fill="F8F8F8"/>
-    </w:rPr>
-  </w:style>
-  <w:style w:type="character" w:customStyle="1" w:styleId="BuiltInTok">
-    <w:name w:val="BuiltInTok"/>
-    <w:basedOn w:val="VerbatimChar"/>
-    <w:rPr>
-      <w:rFonts w:ascii="Consolas" w:hAnsi="Consolas"/>
-      <w:sz w:val="22"/>
-      <w:shd w:val="clear" w:color="auto" w:fill="F8F8F8"/>
-    </w:rPr>
-  </w:style>
-  <w:style w:type="character" w:customStyle="1" w:styleId="ExtensionTok">
-    <w:name w:val="ExtensionTok"/>
-    <w:basedOn w:val="VerbatimChar"/>
-    <w:rPr>
-      <w:rFonts w:ascii="Consolas" w:hAnsi="Consolas"/>
-      <w:sz w:val="22"/>
-      <w:shd w:val="clear" w:color="auto" w:fill="F8F8F8"/>
-    </w:rPr>
-  </w:style>
-  <w:style w:type="character" w:customStyle="1" w:styleId="PreprocessorTok">
-    <w:name w:val="PreprocessorTok"/>
-    <w:basedOn w:val="VerbatimChar"/>
-    <w:rPr>
-      <w:rFonts w:ascii="Consolas" w:hAnsi="Consolas"/>
-      <w:i/>
-      <w:color w:val="8F5902"/>
-      <w:sz w:val="22"/>
-      <w:shd w:val="clear" w:color="auto" w:fill="F8F8F8"/>
-    </w:rPr>
-  </w:style>
-  <w:style w:type="character" w:customStyle="1" w:styleId="AttributeTok">
-    <w:name w:val="AttributeTok"/>
-    <w:basedOn w:val="VerbatimChar"/>
-    <w:rPr>
-      <w:rFonts w:ascii="Consolas" w:hAnsi="Consolas"/>
-      <w:color w:val="C4A000"/>
-      <w:sz w:val="22"/>
-      <w:shd w:val="clear" w:color="auto" w:fill="F8F8F8"/>
-    </w:rPr>
-  </w:style>
-  <w:style w:type="character" w:customStyle="1" w:styleId="RegionMarkerTok">
-    <w:name w:val="RegionMarkerTok"/>
-    <w:basedOn w:val="VerbatimChar"/>
-    <w:rPr>
-      <w:rFonts w:ascii="Consolas" w:hAnsi="Consolas"/>
-      <w:sz w:val="22"/>
-      <w:shd w:val="clear" w:color="auto" w:fill="F8F8F8"/>
-    </w:rPr>
-  </w:style>
-  <w:style w:type="character" w:customStyle="1" w:styleId="InformationTok">
-    <w:name w:val="InformationTok"/>
-    <w:basedOn w:val="VerbatimChar"/>
-    <w:rPr>
-      <w:rFonts w:ascii="Consolas" w:hAnsi="Consolas"/>
-      <w:b/>
-      <w:i/>
-      <w:color w:val="8F5902"/>
-      <w:sz w:val="22"/>
-      <w:shd w:val="clear" w:color="auto" w:fill="F8F8F8"/>
-    </w:rPr>
-  </w:style>
-  <w:style w:type="character" w:customStyle="1" w:styleId="WarningTok">
-    <w:name w:val="WarningTok"/>
-    <w:basedOn w:val="VerbatimChar"/>
-    <w:rPr>
-      <w:rFonts w:ascii="Consolas" w:hAnsi="Consolas"/>
-      <w:b/>
-      <w:i/>
-      <w:color w:val="8F5902"/>
-      <w:sz w:val="22"/>
-      <w:shd w:val="clear" w:color="auto" w:fill="F8F8F8"/>
-    </w:rPr>
-  </w:style>
-  <w:style w:type="character" w:customStyle="1" w:styleId="AlertTok">
-    <w:name w:val="AlertTok"/>
-    <w:basedOn w:val="VerbatimChar"/>
-    <w:rPr>
-      <w:rFonts w:ascii="Consolas" w:hAnsi="Consolas"/>
-      <w:color w:val="EF2929"/>
-      <w:sz w:val="22"/>
-      <w:shd w:val="clear" w:color="auto" w:fill="F8F8F8"/>
-    </w:rPr>
-  </w:style>
-  <w:style w:type="character" w:customStyle="1" w:styleId="ErrorTok">
-    <w:name w:val="ErrorTok"/>
-    <w:basedOn w:val="VerbatimChar"/>
-    <w:rPr>
-      <w:rFonts w:ascii="Consolas" w:hAnsi="Consolas"/>
-      <w:b/>
-      <w:color w:val="A40000"/>
-      <w:sz w:val="22"/>
-      <w:shd w:val="clear" w:color="auto" w:fill="F8F8F8"/>
-    </w:rPr>
-  </w:style>
-  <w:style w:type="character" w:customStyle="1" w:styleId="NormalTok">
-    <w:name w:val="NormalTok"/>
-    <w:basedOn w:val="VerbatimChar"/>
-    <w:rPr>
-      <w:rFonts w:ascii="Consolas" w:hAnsi="Consolas"/>
-      <w:sz w:val="22"/>
-      <w:shd w:val="clear" w:color="auto" w:fill="F8F8F8"/>
-    </w:rPr>
-  </w:style>
-  <w:style w:type="paragraph" w:styleId="BalloonText">
-    <w:name w:val="Balloon Text"/>
-    <w:basedOn w:val="Normal"/>
-    <w:link w:val="BalloonTextChar"/>
-    <w:rsid w:val="00464BF2"/>
-    <w:pPr>
-      <w:spacing w:after="0"/>
-    </w:pPr>
-    <w:rPr>
-      <w:rFonts w:ascii="Lucida Grande" w:hAnsi="Lucida Grande"/>
-      <w:sz w:val="18"/>
-      <w:szCs w:val="18"/>
-    </w:rPr>
-  </w:style>
-  <w:style w:type="character" w:customStyle="1" w:styleId="BalloonTextChar">
-    <w:name w:val="Balloon Text Char"/>
-    <w:basedOn w:val="DefaultParagraphFont"/>
-    <w:link w:val="BalloonText"/>
-    <w:rsid w:val="00464BF2"/>
-    <w:rPr>
-      <w:rFonts w:ascii="Lucida Grande" w:hAnsi="Lucida Grande"/>
-      <w:sz w:val="18"/>
-      <w:szCs w:val="18"/>
-    </w:rPr>
-  </w:style>
-  <w:style w:type="paragraph" w:styleId="Header">
-    <w:name w:val="header"/>
-    <w:basedOn w:val="Normal"/>
-    <w:link w:val="HeaderChar"/>
-    <w:rsid w:val="00AC36E1"/>
-    <w:pPr>
-      <w:tabs>
-        <w:tab w:val="center" w:pos="4320"/>
-        <w:tab w:val="right" w:pos="8640"/>
-      </w:tabs>
-      <w:spacing w:after="0"/>
-    </w:pPr>
-  </w:style>
-  <w:style w:type="character" w:customStyle="1" w:styleId="HeaderChar">
-    <w:name w:val="Header Char"/>
-    <w:basedOn w:val="DefaultParagraphFont"/>
-    <w:link w:val="Header"/>
-    <w:rsid w:val="00AC36E1"/>
-  </w:style>
-  <w:style w:type="paragraph" w:styleId="Footer">
-    <w:name w:val="footer"/>
-    <w:basedOn w:val="Normal"/>
-    <w:link w:val="FooterChar"/>
-    <w:rsid w:val="00AC36E1"/>
-    <w:pPr>
-      <w:tabs>
-        <w:tab w:val="center" w:pos="4320"/>
-        <w:tab w:val="right" w:pos="8640"/>
-      </w:tabs>
-      <w:spacing w:after="0"/>
-    </w:pPr>
-  </w:style>
-  <w:style w:type="character" w:customStyle="1" w:styleId="FooterChar">
-    <w:name w:val="Footer Char"/>
-    <w:basedOn w:val="DefaultParagraphFont"/>
-    <w:link w:val="Footer"/>
-    <w:rsid w:val="00AC36E1"/>
-  </w:style>
-  <w:style w:type="paragraph" w:customStyle="1" w:styleId="sidedate">
-    <w:name w:val="sidedate"/>
-    <w:basedOn w:val="Normal"/>
-    <w:qFormat/>
-    <w:rsid w:val="009F78AF"/>
-    <w:rPr>
-      <w:color w:val="57922B"/>
-    </w:rPr>
-  </w:style>
-  <w:style w:type="paragraph" w:customStyle="1" w:styleId="zero">
-    <w:name w:val="zero"/>
-    <w:basedOn w:val="Normal"/>
-    <w:qFormat/>
-    <w:rsid w:val="00734A45"/>
-    <w:pPr>
-      <w:spacing w:after="0" w:line="14" w:lineRule="exact"/>
-    </w:pPr>
-    <w:rPr>
-      <w:sz w:val="2"/>
-      <w:szCs w:val="21"/>
-    </w:rPr>
-  </w:style>
-  <w:style w:type="character" w:customStyle="1" w:styleId="BodyTextChar">
-    <w:name w:val="Body Text Char"/>
-    <w:basedOn w:val="DefaultParagraphFont"/>
-    <w:link w:val="BodyText"/>
-    <w:rsid w:val="009E167D"/>
-    <w:rPr>
-      <w:rFonts w:ascii="Georgia" w:hAnsi="Georgia"/>
-      <w:sz w:val="21"/>
-    </w:rPr>
   </w:style>
 </w:styles>
 </file>
@@ -3413,7 +2947,7 @@
 </file>
 
 <file path=customXml/itemProps1.xml><?xml version="1.0" encoding="utf-8"?>
-<ds:datastoreItem xmlns:ds="http://schemas.openxmlformats.org/officeDocument/2006/customXml" ds:itemID="{50C83E31-B944-3249-950A-1586AA3FBD34}">
+<ds:datastoreItem xmlns:ds="http://schemas.openxmlformats.org/officeDocument/2006/customXml" ds:itemID="{C6DBEAC5-E95F-6744-A24B-EBB9687214D3}">
   <ds:schemaRefs>
     <ds:schemaRef ds:uri="http://schemas.openxmlformats.org/officeDocument/2006/bibliography"/>
   </ds:schemaRefs>

</xml_diff>

<commit_message>
Change reference style to numbered, not footnote
</commit_message>
<xml_diff>
--- a/inst/template.docx
+++ b/inst/template.docx
@@ -403,7 +403,7 @@
       <w:headerReference w:type="default" r:id="rId8"/>
       <w:footerReference w:type="default" r:id="rId9"/>
       <w:pgSz w:w="12240" w:h="15840"/>
-      <w:pgMar w:top="288" w:right="562" w:bottom="1296" w:left="2837" w:header="0" w:footer="0" w:gutter="0"/>
+      <w:pgMar w:top="288" w:right="562" w:bottom="288" w:left="2837" w:header="0" w:footer="0" w:gutter="0"/>
       <w:cols w:space="720"/>
       <w:titlePg/>
       <w:docGrid w:linePitch="286"/>
@@ -679,7 +679,7 @@
   <w:abstractNum w:abstractNumId="2">
     <w:nsid w:val="FFFFFF1D"/>
     <w:multiLevelType w:val="multilevel"/>
-    <w:tmpl w:val="BF92D1F2"/>
+    <w:tmpl w:val="8A266C0C"/>
     <w:lvl w:ilvl="0">
       <w:start w:val="1"/>
       <w:numFmt w:val="bullet"/>
@@ -819,7 +819,7 @@
   <w:abstractNum w:abstractNumId="3">
     <w:nsid w:val="FFFFFF7C"/>
     <w:multiLevelType w:val="singleLevel"/>
-    <w:tmpl w:val="EC622062"/>
+    <w:tmpl w:val="84068108"/>
     <w:lvl w:ilvl="0">
       <w:start w:val="1"/>
       <w:numFmt w:val="decimal"/>
@@ -836,7 +836,7 @@
   <w:abstractNum w:abstractNumId="4">
     <w:nsid w:val="FFFFFF7D"/>
     <w:multiLevelType w:val="singleLevel"/>
-    <w:tmpl w:val="A614D958"/>
+    <w:tmpl w:val="AAD2B5DC"/>
     <w:lvl w:ilvl="0">
       <w:start w:val="1"/>
       <w:numFmt w:val="decimal"/>
@@ -853,7 +853,7 @@
   <w:abstractNum w:abstractNumId="5">
     <w:nsid w:val="FFFFFF7E"/>
     <w:multiLevelType w:val="singleLevel"/>
-    <w:tmpl w:val="806E7332"/>
+    <w:tmpl w:val="40127E1E"/>
     <w:lvl w:ilvl="0">
       <w:start w:val="1"/>
       <w:numFmt w:val="decimal"/>
@@ -870,7 +870,7 @@
   <w:abstractNum w:abstractNumId="6">
     <w:nsid w:val="FFFFFF7F"/>
     <w:multiLevelType w:val="singleLevel"/>
-    <w:tmpl w:val="DC08E018"/>
+    <w:tmpl w:val="D82C94E0"/>
     <w:lvl w:ilvl="0">
       <w:start w:val="1"/>
       <w:numFmt w:val="decimal"/>
@@ -887,7 +887,7 @@
   <w:abstractNum w:abstractNumId="7">
     <w:nsid w:val="FFFFFF80"/>
     <w:multiLevelType w:val="singleLevel"/>
-    <w:tmpl w:val="E82C9892"/>
+    <w:tmpl w:val="A38CDEFC"/>
     <w:lvl w:ilvl="0">
       <w:start w:val="1"/>
       <w:numFmt w:val="bullet"/>
@@ -907,7 +907,7 @@
   <w:abstractNum w:abstractNumId="8">
     <w:nsid w:val="FFFFFF81"/>
     <w:multiLevelType w:val="singleLevel"/>
-    <w:tmpl w:val="C318ED3A"/>
+    <w:tmpl w:val="181C6294"/>
     <w:lvl w:ilvl="0">
       <w:start w:val="1"/>
       <w:numFmt w:val="bullet"/>
@@ -927,7 +927,7 @@
   <w:abstractNum w:abstractNumId="9">
     <w:nsid w:val="FFFFFF82"/>
     <w:multiLevelType w:val="singleLevel"/>
-    <w:tmpl w:val="8908591E"/>
+    <w:tmpl w:val="542CAA3C"/>
     <w:lvl w:ilvl="0">
       <w:start w:val="1"/>
       <w:numFmt w:val="bullet"/>
@@ -947,7 +947,7 @@
   <w:abstractNum w:abstractNumId="10">
     <w:nsid w:val="FFFFFF83"/>
     <w:multiLevelType w:val="singleLevel"/>
-    <w:tmpl w:val="29400818"/>
+    <w:tmpl w:val="50C6381A"/>
     <w:lvl w:ilvl="0">
       <w:start w:val="1"/>
       <w:numFmt w:val="bullet"/>
@@ -967,7 +967,7 @@
   <w:abstractNum w:abstractNumId="11">
     <w:nsid w:val="FFFFFF88"/>
     <w:multiLevelType w:val="singleLevel"/>
-    <w:tmpl w:val="763EA0BC"/>
+    <w:tmpl w:val="F498EAFE"/>
     <w:lvl w:ilvl="0">
       <w:start w:val="1"/>
       <w:numFmt w:val="decimal"/>
@@ -984,7 +984,7 @@
   <w:abstractNum w:abstractNumId="12">
     <w:nsid w:val="FFFFFF89"/>
     <w:multiLevelType w:val="singleLevel"/>
-    <w:tmpl w:val="E32250DE"/>
+    <w:tmpl w:val="A42E2702"/>
     <w:lvl w:ilvl="0">
       <w:start w:val="1"/>
       <w:numFmt w:val="bullet"/>
@@ -2089,8 +2089,9 @@
     <w:name w:val="caption"/>
     <w:basedOn w:val="Normal"/>
     <w:link w:val="CaptionChar"/>
-    <w:rsid w:val="007C21A3"/>
+    <w:rsid w:val="00E76620"/>
     <w:pPr>
+      <w:keepLines/>
       <w:spacing w:after="120"/>
     </w:pPr>
     <w:rPr>
@@ -2134,7 +2135,7 @@
     <w:name w:val="Caption Char"/>
     <w:basedOn w:val="DefaultParagraphFont"/>
     <w:link w:val="Caption"/>
-    <w:rsid w:val="007C21A3"/>
+    <w:rsid w:val="00E76620"/>
     <w:rPr>
       <w:rFonts w:ascii="Georgia" w:hAnsi="Georgia"/>
       <w:sz w:val="19"/>
@@ -2615,7 +2616,7 @@
     <w:next w:val="Normal"/>
     <w:autoRedefine/>
     <w:unhideWhenUsed/>
-    <w:rsid w:val="0034349B"/>
+    <w:rsid w:val="00E76620"/>
     <w:pPr>
       <w:spacing w:after="100"/>
       <w:ind w:left="1260"/>
@@ -2947,7 +2948,7 @@
 </file>
 
 <file path=customXml/itemProps1.xml><?xml version="1.0" encoding="utf-8"?>
-<ds:datastoreItem xmlns:ds="http://schemas.openxmlformats.org/officeDocument/2006/customXml" ds:itemID="{C6DBEAC5-E95F-6744-A24B-EBB9687214D3}">
+<ds:datastoreItem xmlns:ds="http://schemas.openxmlformats.org/officeDocument/2006/customXml" ds:itemID="{745DE718-D4B6-9046-94FE-05E64FC7E3DB}">
   <ds:schemaRefs>
     <ds:schemaRef ds:uri="http://schemas.openxmlformats.org/officeDocument/2006/bibliography"/>
   </ds:schemaRefs>

</xml_diff>

<commit_message>
Add proposal template option
</commit_message>
<xml_diff>
--- a/inst/template.docx
+++ b/inst/template.docx
@@ -11,6 +11,7 @@
       <w:r>
         <w:rPr>
           <w:noProof/>
+          <w:lang w:bidi="he-IL"/>
         </w:rPr>
         <mc:AlternateContent>
           <mc:Choice Requires="wps">
@@ -130,7 +131,7 @@
                 <v:stroke joinstyle="miter"/>
                 <v:path gradientshapeok="t" o:connecttype="rect"/>
               </v:shapetype>
-              <v:shape id="Text_x0020_Box_x0020_2" o:spid="_x0000_s1026" type="#_x0000_t202" style="position:absolute;left:0;text-align:left;margin-left:0;margin-top:0;width:127.55pt;height:434.15pt;z-index:251664384;visibility:visible;mso-wrap-style:square;mso-width-percent:0;mso-height-percent:0;mso-left-percent:0;mso-top-percent:0;mso-wrap-distance-left:9pt;mso-wrap-distance-top:0;mso-wrap-distance-right:9pt;mso-wrap-distance-bottom:0;mso-position-horizontal-relative:page;mso-position-vertical-relative:page;mso-width-percent:0;mso-height-percent:0;mso-left-percent:0;mso-top-percent:0;mso-width-relative:margin;mso-height-relative:margin;v-text-anchor:top" o:gfxdata="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" filled="f" stroked="f">
+              <v:shape id="Text Box 2" o:spid="_x0000_s1026" type="#_x0000_t202" style="position:absolute;left:0;text-align:left;margin-left:0;margin-top:0;width:127.55pt;height:434.15pt;z-index:251664384;visibility:visible;mso-wrap-style:square;mso-width-percent:0;mso-height-percent:0;mso-left-percent:0;mso-top-percent:0;mso-wrap-distance-left:9pt;mso-wrap-distance-top:0;mso-wrap-distance-right:9pt;mso-wrap-distance-bottom:0;mso-position-horizontal-relative:page;mso-position-vertical-relative:page;mso-width-percent:0;mso-height-percent:0;mso-left-percent:0;mso-top-percent:0;mso-width-relative:margin;mso-height-relative:margin;v-text-anchor:top" o:gfxdata="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" filled="f" stroked="f">
                 <v:textbox inset="0,0,0,0">
                   <w:txbxContent>
                     <w:p>
@@ -161,6 +162,7 @@
       <w:r>
         <w:rPr>
           <w:noProof/>
+          <w:lang w:bidi="he-IL"/>
         </w:rPr>
         <mc:AlternateContent>
           <mc:Choice Requires="wps">
@@ -256,7 +258,7 @@
           </mc:Choice>
           <mc:Fallback>
             <w:pict>
-              <v:shape w14:anchorId="11D4C4F0" id="Text_x0020_Box_x0020_3" o:spid="_x0000_s1027" type="#_x0000_t202" style="position:absolute;left:0;text-align:left;margin-left:-141.85pt;margin-top:434.15pt;width:128.15pt;height:201.6pt;z-index:251662336;visibility:visible;mso-wrap-style:square;mso-width-percent:0;mso-wrap-distance-left:9pt;mso-wrap-distance-top:0;mso-wrap-distance-right:9pt;mso-wrap-distance-bottom:0;mso-position-horizontal:absolute;mso-position-horizontal-relative:text;mso-position-vertical:absolute;mso-position-vertical-relative:page;mso-width-percent:0;mso-width-relative:margin;v-text-anchor:top" o:gfxdata="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" filled="f" stroked="f">
+              <v:shape w14:anchorId="11D4C4F0" id="Text Box 3" o:spid="_x0000_s1027" type="#_x0000_t202" style="position:absolute;left:0;text-align:left;margin-left:-141.85pt;margin-top:434.15pt;width:128.15pt;height:201.6pt;z-index:251662336;visibility:visible;mso-wrap-style:square;mso-width-percent:0;mso-wrap-distance-left:9pt;mso-wrap-distance-top:0;mso-wrap-distance-right:9pt;mso-wrap-distance-bottom:0;mso-position-horizontal:absolute;mso-position-horizontal-relative:text;mso-position-vertical:absolute;mso-position-vertical-relative:page;mso-width-percent:0;mso-width-relative:margin;v-text-anchor:top" o:gfxdata="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" filled="f" stroked="f">
                 <v:textbox inset="14.4pt,0,0,0">
                   <w:txbxContent>
                     <w:p>
@@ -291,20 +293,21 @@
       <w:r>
         <w:rPr>
           <w:noProof/>
+          <w:lang w:bidi="he-IL"/>
         </w:rPr>
         <mc:AlternateContent>
           <mc:Choice Requires="wps">
             <w:drawing>
-              <wp:anchor distT="0" distB="0" distL="114300" distR="114300" simplePos="0" relativeHeight="251661312" behindDoc="1" locked="1" layoutInCell="1" allowOverlap="1" wp14:anchorId="512C40D1" wp14:editId="10D9A07C">
+              <wp:anchor distT="0" distB="0" distL="114300" distR="114300" simplePos="0" relativeHeight="251661312" behindDoc="1" locked="1" layoutInCell="1" allowOverlap="1" wp14:anchorId="512C40D1" wp14:editId="2C680197">
                 <wp:simplePos x="0" y="0"/>
                 <wp:positionH relativeFrom="column">
-                  <wp:posOffset>-1801495</wp:posOffset>
+                  <wp:posOffset>-1590675</wp:posOffset>
                 </wp:positionH>
                 <wp:positionV relativeFrom="page">
-                  <wp:posOffset>9162415</wp:posOffset>
+                  <wp:posOffset>9144000</wp:posOffset>
                 </wp:positionV>
-                <wp:extent cx="7772400" cy="895985"/>
-                <wp:effectExtent l="0" t="0" r="0" b="18415"/>
+                <wp:extent cx="7336155" cy="895985"/>
+                <wp:effectExtent l="0" t="0" r="4445" b="18415"/>
                 <wp:wrapTopAndBottom/>
                 <wp:docPr id="1" name="Text Box 1"/>
                 <wp:cNvGraphicFramePr/>
@@ -315,7 +318,7 @@
                       <wps:spPr>
                         <a:xfrm>
                           <a:off x="0" y="0"/>
-                          <a:ext cx="7772400" cy="895985"/>
+                          <a:ext cx="7336155" cy="895985"/>
                         </a:xfrm>
                         <a:prstGeom prst="rect">
                           <a:avLst/>
@@ -376,7 +379,7 @@
           </mc:Choice>
           <mc:Fallback>
             <w:pict>
-              <v:shape w14:anchorId="512C40D1" id="Text_x0020_Box_x0020_1" o:spid="_x0000_s1028" type="#_x0000_t202" style="position:absolute;left:0;text-align:left;margin-left:-141.85pt;margin-top:721.45pt;width:612pt;height:70.55pt;z-index:-251655168;visibility:visible;mso-wrap-style:square;mso-width-percent:0;mso-height-percent:0;mso-wrap-distance-left:9pt;mso-wrap-distance-top:0;mso-wrap-distance-right:9pt;mso-wrap-distance-bottom:0;mso-position-horizontal:absolute;mso-position-horizontal-relative:text;mso-position-vertical:absolute;mso-position-vertical-relative:page;mso-width-percent:0;mso-height-percent:0;mso-width-relative:margin;mso-height-relative:margin;v-text-anchor:top" o:gfxdata="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" filled="f" stroked="f">
+              <v:shape w14:anchorId="512C40D1" id="Text Box 1" o:spid="_x0000_s1028" type="#_x0000_t202" style="position:absolute;left:0;text-align:left;margin-left:-125.25pt;margin-top:10in;width:577.65pt;height:70.55pt;z-index:-251655168;visibility:visible;mso-wrap-style:square;mso-width-percent:0;mso-height-percent:0;mso-wrap-distance-left:9pt;mso-wrap-distance-top:0;mso-wrap-distance-right:9pt;mso-wrap-distance-bottom:0;mso-position-horizontal:absolute;mso-position-horizontal-relative:text;mso-position-vertical:absolute;mso-position-vertical-relative:page;mso-width-percent:0;mso-height-percent:0;mso-width-relative:margin;mso-height-relative:margin;v-text-anchor:top" o:gfxdata="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" filled="f" stroked="f">
                 <v:textbox inset="0,0,0,0">
                   <w:txbxContent>
                     <w:p>
@@ -679,7 +682,7 @@
   <w:abstractNum w:abstractNumId="2">
     <w:nsid w:val="FFFFFF1D"/>
     <w:multiLevelType w:val="multilevel"/>
-    <w:tmpl w:val="8A266C0C"/>
+    <w:tmpl w:val="0F9AF318"/>
     <w:lvl w:ilvl="0">
       <w:start w:val="1"/>
       <w:numFmt w:val="bullet"/>
@@ -819,7 +822,7 @@
   <w:abstractNum w:abstractNumId="3">
     <w:nsid w:val="FFFFFF7C"/>
     <w:multiLevelType w:val="singleLevel"/>
-    <w:tmpl w:val="84068108"/>
+    <w:tmpl w:val="83A48D4E"/>
     <w:lvl w:ilvl="0">
       <w:start w:val="1"/>
       <w:numFmt w:val="decimal"/>
@@ -836,7 +839,7 @@
   <w:abstractNum w:abstractNumId="4">
     <w:nsid w:val="FFFFFF7D"/>
     <w:multiLevelType w:val="singleLevel"/>
-    <w:tmpl w:val="AAD2B5DC"/>
+    <w:tmpl w:val="82A20360"/>
     <w:lvl w:ilvl="0">
       <w:start w:val="1"/>
       <w:numFmt w:val="decimal"/>
@@ -853,7 +856,7 @@
   <w:abstractNum w:abstractNumId="5">
     <w:nsid w:val="FFFFFF7E"/>
     <w:multiLevelType w:val="singleLevel"/>
-    <w:tmpl w:val="40127E1E"/>
+    <w:tmpl w:val="B448B716"/>
     <w:lvl w:ilvl="0">
       <w:start w:val="1"/>
       <w:numFmt w:val="decimal"/>
@@ -870,7 +873,7 @@
   <w:abstractNum w:abstractNumId="6">
     <w:nsid w:val="FFFFFF7F"/>
     <w:multiLevelType w:val="singleLevel"/>
-    <w:tmpl w:val="D82C94E0"/>
+    <w:tmpl w:val="77EC16BE"/>
     <w:lvl w:ilvl="0">
       <w:start w:val="1"/>
       <w:numFmt w:val="decimal"/>
@@ -887,7 +890,7 @@
   <w:abstractNum w:abstractNumId="7">
     <w:nsid w:val="FFFFFF80"/>
     <w:multiLevelType w:val="singleLevel"/>
-    <w:tmpl w:val="A38CDEFC"/>
+    <w:tmpl w:val="2222C5B8"/>
     <w:lvl w:ilvl="0">
       <w:start w:val="1"/>
       <w:numFmt w:val="bullet"/>
@@ -907,7 +910,7 @@
   <w:abstractNum w:abstractNumId="8">
     <w:nsid w:val="FFFFFF81"/>
     <w:multiLevelType w:val="singleLevel"/>
-    <w:tmpl w:val="181C6294"/>
+    <w:tmpl w:val="967466A8"/>
     <w:lvl w:ilvl="0">
       <w:start w:val="1"/>
       <w:numFmt w:val="bullet"/>
@@ -927,7 +930,7 @@
   <w:abstractNum w:abstractNumId="9">
     <w:nsid w:val="FFFFFF82"/>
     <w:multiLevelType w:val="singleLevel"/>
-    <w:tmpl w:val="542CAA3C"/>
+    <w:tmpl w:val="953235AE"/>
     <w:lvl w:ilvl="0">
       <w:start w:val="1"/>
       <w:numFmt w:val="bullet"/>
@@ -947,7 +950,7 @@
   <w:abstractNum w:abstractNumId="10">
     <w:nsid w:val="FFFFFF83"/>
     <w:multiLevelType w:val="singleLevel"/>
-    <w:tmpl w:val="50C6381A"/>
+    <w:tmpl w:val="B0A2C2AE"/>
     <w:lvl w:ilvl="0">
       <w:start w:val="1"/>
       <w:numFmt w:val="bullet"/>
@@ -967,7 +970,7 @@
   <w:abstractNum w:abstractNumId="11">
     <w:nsid w:val="FFFFFF88"/>
     <w:multiLevelType w:val="singleLevel"/>
-    <w:tmpl w:val="F498EAFE"/>
+    <w:tmpl w:val="B8646474"/>
     <w:lvl w:ilvl="0">
       <w:start w:val="1"/>
       <w:numFmt w:val="decimal"/>
@@ -984,7 +987,7 @@
   <w:abstractNum w:abstractNumId="12">
     <w:nsid w:val="FFFFFF89"/>
     <w:multiLevelType w:val="singleLevel"/>
-    <w:tmpl w:val="A42E2702"/>
+    <w:tmpl w:val="43FC9D1A"/>
     <w:lvl w:ilvl="0">
       <w:start w:val="1"/>
       <w:numFmt w:val="bullet"/>
@@ -1827,6 +1830,7 @@
     <w:uiPriority w:val="9"/>
     <w:unhideWhenUsed/>
     <w:qFormat/>
+    <w:rsid w:val="0055006D"/>
     <w:pPr>
       <w:keepNext/>
       <w:keepLines/>
@@ -1834,10 +1838,10 @@
       <w:outlineLvl w:val="1"/>
     </w:pPr>
     <w:rPr>
-      <w:rFonts w:asciiTheme="majorHAnsi" w:eastAsiaTheme="majorEastAsia" w:hAnsiTheme="majorHAnsi" w:cstheme="majorBidi"/>
+      <w:rFonts w:asciiTheme="minorBidi" w:eastAsiaTheme="majorEastAsia" w:hAnsiTheme="minorBidi" w:cstheme="majorBidi"/>
       <w:b/>
       <w:bCs/>
-      <w:color w:val="4F81BD" w:themeColor="accent1"/>
+      <w:color w:val="1F788C"/>
       <w:sz w:val="32"/>
       <w:szCs w:val="32"/>
     </w:rPr>
@@ -1849,6 +1853,7 @@
     <w:uiPriority w:val="9"/>
     <w:unhideWhenUsed/>
     <w:qFormat/>
+    <w:rsid w:val="0055006D"/>
     <w:pPr>
       <w:keepNext/>
       <w:keepLines/>
@@ -1856,10 +1861,10 @@
       <w:outlineLvl w:val="2"/>
     </w:pPr>
     <w:rPr>
-      <w:rFonts w:asciiTheme="majorHAnsi" w:eastAsiaTheme="majorEastAsia" w:hAnsiTheme="majorHAnsi" w:cstheme="majorBidi"/>
+      <w:rFonts w:asciiTheme="minorBidi" w:eastAsiaTheme="majorEastAsia" w:hAnsiTheme="minorBidi" w:cstheme="majorBidi"/>
       <w:b/>
       <w:bCs/>
-      <w:color w:val="4F81BD" w:themeColor="accent1"/>
+      <w:color w:val="1F788C"/>
       <w:sz w:val="28"/>
       <w:szCs w:val="28"/>
     </w:rPr>
@@ -1871,6 +1876,7 @@
     <w:uiPriority w:val="9"/>
     <w:unhideWhenUsed/>
     <w:qFormat/>
+    <w:rsid w:val="0055006D"/>
     <w:pPr>
       <w:keepNext/>
       <w:keepLines/>
@@ -1878,10 +1884,10 @@
       <w:outlineLvl w:val="3"/>
     </w:pPr>
     <w:rPr>
-      <w:rFonts w:asciiTheme="majorHAnsi" w:eastAsiaTheme="majorEastAsia" w:hAnsiTheme="majorHAnsi" w:cstheme="majorBidi"/>
+      <w:rFonts w:asciiTheme="minorBidi" w:eastAsiaTheme="majorEastAsia" w:hAnsiTheme="minorBidi" w:cstheme="majorBidi"/>
       <w:b/>
       <w:bCs/>
-      <w:color w:val="4F81BD" w:themeColor="accent1"/>
+      <w:color w:val="1F788C"/>
     </w:rPr>
   </w:style>
   <w:style w:type="paragraph" w:styleId="Heading5">
@@ -2948,7 +2954,7 @@
 </file>
 
 <file path=customXml/itemProps1.xml><?xml version="1.0" encoding="utf-8"?>
-<ds:datastoreItem xmlns:ds="http://schemas.openxmlformats.org/officeDocument/2006/customXml" ds:itemID="{745DE718-D4B6-9046-94FE-05E64FC7E3DB}">
+<ds:datastoreItem xmlns:ds="http://schemas.openxmlformats.org/officeDocument/2006/customXml" ds:itemID="{B6209E69-76BA-704C-A33C-3CF3800A5895}">
   <ds:schemaRefs>
     <ds:schemaRef ds:uri="http://schemas.openxmlformats.org/officeDocument/2006/bibliography"/>
   </ds:schemaRefs>

</xml_diff>